<commit_message>
Made some changes on documnetaiton
</commit_message>
<xml_diff>
--- a/OBRS_laravel_report.docx
+++ b/OBRS_laravel_report.docx
@@ -9,6 +9,7 @@
           <w:ilvl w:val="0"/>
           <w:numId w:val="0"/>
         </w:numPr>
+        <w:jc w:val="center"/>
       </w:pPr>
       <w:r>
         <w:t>CHAPTER 1: INTRODUCTION</w:t>
@@ -18,158 +19,315 @@
       <w:pPr>
         <w:pStyle w:val="14h2"/>
         <w:spacing w:line="360" w:lineRule="auto"/>
-      </w:pPr>
-      <w:r>
+        <w:rPr>
+          <w:rFonts w:cs="Times New Roman"/>
+        </w:rPr>
+      </w:pPr>
+      <w:r>
+        <w:rPr>
+          <w:rFonts w:cs="Times New Roman"/>
+        </w:rPr>
         <w:t>Introduction</w:t>
       </w:r>
     </w:p>
     <w:p>
       <w:pPr>
         <w:spacing w:line="360" w:lineRule="auto"/>
-      </w:pPr>
-      <w:r>
+        <w:rPr>
+          <w:rFonts w:cs="Times New Roman"/>
+        </w:rPr>
+      </w:pPr>
+      <w:r>
+        <w:rPr>
+          <w:rFonts w:cs="Times New Roman"/>
+        </w:rPr>
         <w:t xml:space="preserve">The project Online Bike Rental System is the complete </w:t>
       </w:r>
       <w:r>
+        <w:rPr>
+          <w:rFonts w:cs="Times New Roman"/>
+        </w:rPr>
         <w:t>web-based</w:t>
       </w:r>
       <w:r>
+        <w:rPr>
+          <w:rFonts w:cs="Times New Roman"/>
+        </w:rPr>
         <w:t xml:space="preserve"> design on Laravel</w:t>
       </w:r>
       <w:r>
+        <w:rPr>
+          <w:rFonts w:cs="Times New Roman"/>
+        </w:rPr>
         <w:t xml:space="preserve"> </w:t>
       </w:r>
       <w:r>
+        <w:rPr>
+          <w:rFonts w:cs="Times New Roman"/>
+        </w:rPr>
         <w:t xml:space="preserve">using Visual Studio Code Editor Software. The aim of the project is to develop Online Bike Rental System </w:t>
       </w:r>
       <w:r>
+        <w:rPr>
+          <w:rFonts w:cs="Times New Roman"/>
+        </w:rPr>
         <w:t xml:space="preserve">Model Software in which all the information regarding the Rent bike available in the organization will be presented. </w:t>
       </w:r>
       <w:r>
-        <w:t xml:space="preserve">By using this system users can book the bike as rent for </w:t>
-      </w:r>
-      <w:proofErr w:type="spellStart"/>
-      <w:r>
-        <w:t>sutten</w:t>
-      </w:r>
-      <w:proofErr w:type="spellEnd"/>
-      <w:r>
-        <w:t xml:space="preserve"> days. Then Admin will check the rent details of the user and approve or reject it. </w:t>
-      </w:r>
-      <w:r>
+        <w:rPr>
+          <w:rFonts w:cs="Times New Roman"/>
+        </w:rPr>
+        <w:t>By using this system users can book the bike as rent for sut</w:t>
+      </w:r>
+      <w:r>
+        <w:rPr>
+          <w:rFonts w:cs="Times New Roman"/>
+        </w:rPr>
+        <w:t>t</w:t>
+      </w:r>
+      <w:r>
+        <w:rPr>
+          <w:rFonts w:cs="Times New Roman"/>
+        </w:rPr>
+        <w:t xml:space="preserve">en days. Then Admin will check the rent details of the user and approve or reject it. </w:t>
+      </w:r>
+      <w:r>
+        <w:rPr>
+          <w:rFonts w:cs="Times New Roman"/>
+        </w:rPr>
         <w:t xml:space="preserve">It is </w:t>
       </w:r>
       <w:r>
+        <w:rPr>
+          <w:rFonts w:cs="Times New Roman"/>
+        </w:rPr>
         <w:t>an</w:t>
       </w:r>
       <w:r>
+        <w:rPr>
+          <w:rFonts w:cs="Times New Roman"/>
+        </w:rPr>
         <w:t xml:space="preserve"> </w:t>
       </w:r>
       <w:r>
+        <w:rPr>
+          <w:rFonts w:cs="Times New Roman"/>
+        </w:rPr>
         <w:t>internet-based</w:t>
       </w:r>
       <w:r>
+        <w:rPr>
+          <w:rFonts w:cs="Times New Roman"/>
+        </w:rPr>
         <w:t xml:space="preserve"> web application </w:t>
       </w:r>
       <w:r>
+        <w:rPr>
+          <w:rFonts w:cs="Times New Roman"/>
+        </w:rPr>
         <w:t>that</w:t>
       </w:r>
       <w:r>
+        <w:rPr>
+          <w:rFonts w:cs="Times New Roman"/>
+        </w:rPr>
         <w:t xml:space="preserve"> has </w:t>
       </w:r>
       <w:r>
+        <w:rPr>
+          <w:rFonts w:cs="Times New Roman"/>
+        </w:rPr>
         <w:t xml:space="preserve">an </w:t>
       </w:r>
       <w:r>
+        <w:rPr>
+          <w:rFonts w:cs="Times New Roman"/>
+        </w:rPr>
         <w:t xml:space="preserve">admin component to manage </w:t>
       </w:r>
       <w:r>
+        <w:rPr>
+          <w:rFonts w:cs="Times New Roman"/>
+        </w:rPr>
         <w:t>bikes</w:t>
       </w:r>
       <w:r>
+        <w:rPr>
+          <w:rFonts w:cs="Times New Roman"/>
+        </w:rPr>
         <w:t xml:space="preserve"> in the system. This web application is based on </w:t>
       </w:r>
       <w:r>
+        <w:rPr>
+          <w:rFonts w:cs="Times New Roman"/>
+        </w:rPr>
         <w:t xml:space="preserve">the </w:t>
       </w:r>
       <w:r>
+        <w:rPr>
+          <w:rFonts w:cs="Times New Roman"/>
+        </w:rPr>
         <w:t xml:space="preserve">management of </w:t>
       </w:r>
       <w:r>
+        <w:rPr>
+          <w:rFonts w:cs="Times New Roman"/>
+        </w:rPr>
         <w:t>rented</w:t>
       </w:r>
       <w:r>
+        <w:rPr>
+          <w:rFonts w:cs="Times New Roman"/>
+        </w:rPr>
         <w:t xml:space="preserve"> </w:t>
       </w:r>
       <w:r>
+        <w:rPr>
+          <w:rFonts w:cs="Times New Roman"/>
+        </w:rPr>
         <w:t>bikes</w:t>
       </w:r>
       <w:r>
+        <w:rPr>
+          <w:rFonts w:cs="Times New Roman"/>
+        </w:rPr>
         <w:t xml:space="preserve"> in the organization. The application contains Renting Bike Catalog, Rent Details, Reports</w:t>
       </w:r>
       <w:r>
+        <w:rPr>
+          <w:rFonts w:cs="Times New Roman"/>
+        </w:rPr>
         <w:t>,</w:t>
       </w:r>
       <w:r>
+        <w:rPr>
+          <w:rFonts w:cs="Times New Roman"/>
+        </w:rPr>
         <w:t xml:space="preserve"> and</w:t>
       </w:r>
       <w:r>
+        <w:rPr>
+          <w:rFonts w:cs="Times New Roman"/>
+        </w:rPr>
         <w:t xml:space="preserve"> other </w:t>
       </w:r>
       <w:r>
+        <w:rPr>
+          <w:rFonts w:cs="Times New Roman"/>
+        </w:rPr>
         <w:t>e</w:t>
       </w:r>
       <w:r>
+        <w:rPr>
+          <w:rFonts w:cs="Times New Roman"/>
+        </w:rPr>
         <w:t>ssential Bike Rental System entities.</w:t>
       </w:r>
       <w:r>
+        <w:rPr>
+          <w:rFonts w:cs="Times New Roman"/>
+        </w:rPr>
         <w:t xml:space="preserve"> </w:t>
       </w:r>
       <w:r>
+        <w:rPr>
+          <w:rFonts w:cs="Times New Roman"/>
+        </w:rPr>
         <w:t xml:space="preserve">There is a provision </w:t>
       </w:r>
       <w:r>
+        <w:rPr>
+          <w:rFonts w:cs="Times New Roman"/>
+        </w:rPr>
         <w:t>for</w:t>
       </w:r>
       <w:r>
+        <w:rPr>
+          <w:rFonts w:cs="Times New Roman"/>
+        </w:rPr>
         <w:t xml:space="preserve"> updating the bike information also. This application also provides information </w:t>
       </w:r>
       <w:r>
+        <w:rPr>
+          <w:rFonts w:cs="Times New Roman"/>
+        </w:rPr>
         <w:t>on</w:t>
       </w:r>
       <w:r>
+        <w:rPr>
+          <w:rFonts w:cs="Times New Roman"/>
+        </w:rPr>
         <w:t xml:space="preserve"> available bikes and </w:t>
       </w:r>
       <w:r>
+        <w:rPr>
+          <w:rFonts w:cs="Times New Roman"/>
+        </w:rPr>
         <w:t xml:space="preserve">rentals </w:t>
       </w:r>
       <w:r>
+        <w:rPr>
+          <w:rFonts w:cs="Times New Roman"/>
+        </w:rPr>
         <w:t xml:space="preserve">as well as transaction details. </w:t>
       </w:r>
       <w:r>
+        <w:rPr>
+          <w:rFonts w:cs="Times New Roman"/>
+        </w:rPr>
         <w:t xml:space="preserve"> Each new bike is registered according to its properties. Here Login page</w:t>
       </w:r>
       <w:r>
+        <w:rPr>
+          <w:rFonts w:cs="Times New Roman"/>
+        </w:rPr>
         <w:t xml:space="preserve"> and Register page</w:t>
       </w:r>
       <w:r>
-        <w:t xml:space="preserve"> is created in order to implement authorization and authentication of the system users.</w:t>
+        <w:rPr>
+          <w:rFonts w:cs="Times New Roman"/>
+        </w:rPr>
+        <w:t xml:space="preserve"> </w:t>
+      </w:r>
+      <w:r>
+        <w:rPr>
+          <w:rFonts w:cs="Times New Roman"/>
+        </w:rPr>
+        <w:t>are</w:t>
+      </w:r>
+      <w:r>
+        <w:rPr>
+          <w:rFonts w:cs="Times New Roman"/>
+        </w:rPr>
+        <w:t xml:space="preserve"> created in order to implement authorization and authentication of the system users.</w:t>
       </w:r>
     </w:p>
     <w:p>
       <w:pPr>
         <w:pStyle w:val="14h2"/>
         <w:spacing w:line="360" w:lineRule="auto"/>
-      </w:pPr>
-      <w:r>
+        <w:rPr>
+          <w:rFonts w:cs="Times New Roman"/>
+        </w:rPr>
+      </w:pPr>
+      <w:r>
+        <w:rPr>
+          <w:rFonts w:cs="Times New Roman"/>
+        </w:rPr>
         <w:t>Statement of Problem</w:t>
       </w:r>
     </w:p>
     <w:p>
       <w:pPr>
         <w:spacing w:line="360" w:lineRule="auto"/>
-      </w:pPr>
-      <w:r>
+        <w:rPr>
+          <w:rFonts w:cs="Times New Roman"/>
+        </w:rPr>
+      </w:pPr>
+      <w:r>
+        <w:rPr>
+          <w:rFonts w:cs="Times New Roman"/>
+        </w:rPr>
         <w:t>Here are some problems faced by many traditional bike rentals organizations which are as follows:</w:t>
       </w:r>
     </w:p>
@@ -181,8 +339,14 @@
           <w:numId w:val="4"/>
         </w:numPr>
         <w:spacing w:line="360" w:lineRule="auto"/>
-      </w:pPr>
-      <w:r>
+        <w:rPr>
+          <w:rFonts w:cs="Times New Roman"/>
+        </w:rPr>
+      </w:pPr>
+      <w:r>
+        <w:rPr>
+          <w:rFonts w:cs="Times New Roman"/>
+        </w:rPr>
         <w:t>The country lacks a proper and comprehensive bike rental system, despite the presence of 3000 bike rental systems worldwide.</w:t>
       </w:r>
     </w:p>
@@ -194,8 +358,14 @@
           <w:numId w:val="4"/>
         </w:numPr>
         <w:spacing w:line="360" w:lineRule="auto"/>
-      </w:pPr>
-      <w:r>
+        <w:rPr>
+          <w:rFonts w:cs="Times New Roman"/>
+        </w:rPr>
+      </w:pPr>
+      <w:r>
+        <w:rPr>
+          <w:rFonts w:cs="Times New Roman"/>
+        </w:rPr>
         <w:t>Existing bike rental stations encounter difficulties with liability, paperwork, and time management.</w:t>
       </w:r>
     </w:p>
@@ -207,8 +377,14 @@
           <w:numId w:val="4"/>
         </w:numPr>
         <w:spacing w:line="360" w:lineRule="auto"/>
-      </w:pPr>
-      <w:r>
+        <w:rPr>
+          <w:rFonts w:cs="Times New Roman"/>
+        </w:rPr>
+      </w:pPr>
+      <w:r>
+        <w:rPr>
+          <w:rFonts w:cs="Times New Roman"/>
+        </w:rPr>
         <w:t>This absence of an effective bike rental system hinders convenient transportation options for individuals without access to their own vehicles.</w:t>
       </w:r>
     </w:p>
@@ -220,8 +396,14 @@
           <w:numId w:val="4"/>
         </w:numPr>
         <w:spacing w:line="360" w:lineRule="auto"/>
-      </w:pPr>
-      <w:r>
+        <w:rPr>
+          <w:rFonts w:cs="Times New Roman"/>
+        </w:rPr>
+      </w:pPr>
+      <w:r>
+        <w:rPr>
+          <w:rFonts w:cs="Times New Roman"/>
+        </w:rPr>
         <w:t>There is a need to address these challenges and establish a well-structured bike rental system to improve accessibility and streamline management processes.</w:t>
       </w:r>
     </w:p>
@@ -233,8 +415,14 @@
           <w:numId w:val="4"/>
         </w:numPr>
         <w:spacing w:line="360" w:lineRule="auto"/>
-      </w:pPr>
-      <w:r>
+        <w:rPr>
+          <w:rFonts w:cs="Times New Roman"/>
+        </w:rPr>
+      </w:pPr>
+      <w:r>
+        <w:rPr>
+          <w:rFonts w:cs="Times New Roman"/>
+        </w:rPr>
         <w:t>There is a need to improve the payment methods to ensure seamless and secure transactions, enhancing the overall rental experience.</w:t>
       </w:r>
     </w:p>
@@ -242,16 +430,28 @@
       <w:pPr>
         <w:pStyle w:val="14h2"/>
         <w:spacing w:line="360" w:lineRule="auto"/>
-      </w:pPr>
-      <w:r>
+        <w:rPr>
+          <w:rFonts w:cs="Times New Roman"/>
+        </w:rPr>
+      </w:pPr>
+      <w:r>
+        <w:rPr>
+          <w:rFonts w:cs="Times New Roman"/>
+        </w:rPr>
         <w:t>Objectives</w:t>
       </w:r>
     </w:p>
     <w:p>
       <w:pPr>
         <w:spacing w:line="360" w:lineRule="auto"/>
-      </w:pPr>
-      <w:r>
+        <w:rPr>
+          <w:rFonts w:cs="Times New Roman"/>
+        </w:rPr>
+      </w:pPr>
+      <w:r>
+        <w:rPr>
+          <w:rFonts w:cs="Times New Roman"/>
+        </w:rPr>
         <w:t>Here are some objectives of this system which are as follows:</w:t>
       </w:r>
     </w:p>
@@ -263,8 +463,14 @@
           <w:numId w:val="5"/>
         </w:numPr>
         <w:spacing w:line="360" w:lineRule="auto"/>
-      </w:pPr>
-      <w:r>
+        <w:rPr>
+          <w:rFonts w:cs="Times New Roman"/>
+        </w:rPr>
+      </w:pPr>
+      <w:r>
+        <w:rPr>
+          <w:rFonts w:cs="Times New Roman"/>
+        </w:rPr>
         <w:lastRenderedPageBreak/>
         <w:t>To develop a proper and comprehensive bike rental system for the country, considering the presence of 3000 bike rental systems worldwide.</w:t>
       </w:r>
@@ -277,8 +483,14 @@
           <w:numId w:val="5"/>
         </w:numPr>
         <w:spacing w:line="360" w:lineRule="auto"/>
-      </w:pPr>
-      <w:r>
+        <w:rPr>
+          <w:rFonts w:cs="Times New Roman"/>
+        </w:rPr>
+      </w:pPr>
+      <w:r>
+        <w:rPr>
+          <w:rFonts w:cs="Times New Roman"/>
+        </w:rPr>
         <w:t>To address the challenges faced by existing bike rental stations, specifically related to liability, paperwork, and time management.</w:t>
       </w:r>
     </w:p>
@@ -290,8 +502,14 @@
           <w:numId w:val="5"/>
         </w:numPr>
         <w:spacing w:line="360" w:lineRule="auto"/>
-      </w:pPr>
-      <w:r>
+        <w:rPr>
+          <w:rFonts w:cs="Times New Roman"/>
+        </w:rPr>
+      </w:pPr>
+      <w:r>
+        <w:rPr>
+          <w:rFonts w:cs="Times New Roman"/>
+        </w:rPr>
         <w:t>To enhance transportation options by establishing an effective bike rental system for individuals without access to their own vehicles.</w:t>
       </w:r>
     </w:p>
@@ -303,8 +521,14 @@
           <w:numId w:val="5"/>
         </w:numPr>
         <w:spacing w:line="360" w:lineRule="auto"/>
-      </w:pPr>
-      <w:r>
+        <w:rPr>
+          <w:rFonts w:cs="Times New Roman"/>
+        </w:rPr>
+      </w:pPr>
+      <w:r>
+        <w:rPr>
+          <w:rFonts w:cs="Times New Roman"/>
+        </w:rPr>
         <w:t>To improve accessibility and streamline management processes in the bike rental system.</w:t>
       </w:r>
     </w:p>
@@ -316,8 +540,14 @@
           <w:numId w:val="5"/>
         </w:numPr>
         <w:spacing w:line="360" w:lineRule="auto"/>
-      </w:pPr>
-      <w:r>
+        <w:rPr>
+          <w:rFonts w:cs="Times New Roman"/>
+        </w:rPr>
+      </w:pPr>
+      <w:r>
+        <w:rPr>
+          <w:rFonts w:cs="Times New Roman"/>
+        </w:rPr>
         <w:t>To implement efficient payment methods that ensure seamless and secure transactions, thereby enhancing the overall rental experience.</w:t>
       </w:r>
     </w:p>
@@ -325,26 +555,2287 @@
       <w:pPr>
         <w:pStyle w:val="14h2"/>
         <w:spacing w:line="360" w:lineRule="auto"/>
-      </w:pPr>
-      <w:r>
+        <w:rPr>
+          <w:rFonts w:cs="Times New Roman"/>
+        </w:rPr>
+      </w:pPr>
+      <w:r>
+        <w:rPr>
+          <w:rFonts w:cs="Times New Roman"/>
+        </w:rPr>
         <w:t>Scope and Limitation</w:t>
       </w:r>
     </w:p>
     <w:p>
       <w:pPr>
         <w:spacing w:line="360" w:lineRule="auto"/>
-      </w:pPr>
-      <w:r>
+        <w:rPr>
+          <w:rFonts w:cs="Times New Roman"/>
+        </w:rPr>
+      </w:pPr>
+      <w:r>
+        <w:rPr>
+          <w:rFonts w:cs="Times New Roman"/>
+        </w:rPr>
         <w:t>The Online Bike Rental System (OBRS) is specifically designed for small and medium-sized organizations with a single authority. It aims to streamline and enhance the bike rental process by providing a centralized platform for managing rental details and records. With security-driven features, the system ensures that only authorized personnel can access and modify the information. The OBRS also offers scalability, allowing the addition of new depots or rental locations as needed. Furthermore, it assists in determining the optimal economic order quantity, minimizing costs associated with ordering or manufacturing bikes. By implementing effective policies for location, layout, and materials handling equipment, the OBRS facilitates efficient store operations.</w:t>
       </w:r>
     </w:p>
     <w:p>
       <w:pPr>
         <w:spacing w:line="360" w:lineRule="auto"/>
-      </w:pPr>
-      <w:r>
+        <w:rPr>
+          <w:rFonts w:cs="Times New Roman"/>
+        </w:rPr>
+      </w:pPr>
+      <w:r>
+        <w:rPr>
+          <w:rFonts w:cs="Times New Roman"/>
+        </w:rPr>
         <w:t>Despite the advantages of the OBRS, the existing paper-based record maintenance system poses several limitations. Manual record keeping leads to redundancy, making data susceptible to loss or inconsistency during modifications. The lack of a secure digital platform exposes records to unauthorized access and tampering. Additionally, the time-consuming and costly nature of the current system hampers information retrieval and storage. The manual handling of data also increases the likelihood of errors and inaccuracies. Moreover, the limited storage capacity for physical records poses challenges in maintaining data for an extended period. By transitioning to the OBRS, organizations can overcome these limitations and enjoy an automated and secure platform that optimizes bike rental management, improving overall efficiency and convenience.</w:t>
       </w:r>
+    </w:p>
+    <w:p>
+      <w:pPr>
+        <w:pStyle w:val="14h2"/>
+        <w:spacing w:line="360" w:lineRule="auto"/>
+        <w:rPr>
+          <w:rFonts w:cs="Times New Roman"/>
+        </w:rPr>
+      </w:pPr>
+      <w:r>
+        <w:rPr>
+          <w:rFonts w:cs="Times New Roman"/>
+        </w:rPr>
+        <w:lastRenderedPageBreak/>
+        <w:t>Report Organization</w:t>
+      </w:r>
+    </w:p>
+    <w:p>
+      <w:pPr>
+        <w:spacing w:line="360" w:lineRule="auto"/>
+        <w:rPr>
+          <w:rFonts w:cs="Times New Roman"/>
+        </w:rPr>
+      </w:pPr>
+      <w:r>
+        <w:rPr>
+          <w:rFonts w:cs="Times New Roman"/>
+        </w:rPr>
+        <w:t>In this project</w:t>
+      </w:r>
+      <w:r>
+        <w:rPr>
+          <w:rFonts w:cs="Times New Roman"/>
+        </w:rPr>
+        <w:t>,</w:t>
+      </w:r>
+      <w:r>
+        <w:rPr>
+          <w:rFonts w:cs="Times New Roman"/>
+        </w:rPr>
+        <w:t xml:space="preserve"> I have </w:t>
+      </w:r>
+      <w:r>
+        <w:rPr>
+          <w:rFonts w:cs="Times New Roman"/>
+        </w:rPr>
+        <w:t>developed</w:t>
+      </w:r>
+      <w:r>
+        <w:rPr>
+          <w:rFonts w:cs="Times New Roman"/>
+        </w:rPr>
+        <w:t xml:space="preserve"> </w:t>
+      </w:r>
+      <w:r>
+        <w:rPr>
+          <w:rFonts w:cs="Times New Roman"/>
+        </w:rPr>
+        <w:t>an</w:t>
+      </w:r>
+      <w:r>
+        <w:rPr>
+          <w:rFonts w:cs="Times New Roman"/>
+        </w:rPr>
+        <w:t xml:space="preserve"> On</w:t>
+      </w:r>
+      <w:r>
+        <w:rPr>
+          <w:rFonts w:cs="Times New Roman"/>
+        </w:rPr>
+        <w:t>line Bike Rental System. It is a dynamic System. It can be maintained and changed easily because it is based on the database. It contains web pages that are generated in real-time. These pages include web scripting code, such as PHP. It is fully secured from unauthorized access.</w:t>
+      </w:r>
+    </w:p>
+    <w:p>
+      <w:pPr>
+        <w:pStyle w:val="12normal"/>
+        <w:spacing w:line="360" w:lineRule="auto"/>
+        <w:rPr>
+          <w:rFonts w:cs="Times New Roman"/>
+          <w:b w:val="0"/>
+          <w:bCs/>
+        </w:rPr>
+      </w:pPr>
+      <w:r>
+        <w:rPr>
+          <w:rFonts w:cs="Times New Roman"/>
+        </w:rPr>
+        <w:t>Chapter 1:</w:t>
+      </w:r>
+      <w:r>
+        <w:rPr>
+          <w:rFonts w:cs="Times New Roman"/>
+          <w:b w:val="0"/>
+          <w:bCs/>
+        </w:rPr>
+        <w:t xml:space="preserve"> The introduction put emphasis on the overview, Problem Statement, Objectives, Scope, and limitations of the project.</w:t>
+      </w:r>
+    </w:p>
+    <w:p>
+      <w:pPr>
+        <w:pStyle w:val="12normal"/>
+        <w:spacing w:line="360" w:lineRule="auto"/>
+        <w:rPr>
+          <w:rFonts w:cs="Times New Roman"/>
+          <w:b w:val="0"/>
+          <w:bCs/>
+        </w:rPr>
+      </w:pPr>
+      <w:r>
+        <w:rPr>
+          <w:rFonts w:cs="Times New Roman"/>
+        </w:rPr>
+        <w:t xml:space="preserve">Chapter 2:  </w:t>
+      </w:r>
+      <w:r>
+        <w:rPr>
+          <w:rFonts w:cs="Times New Roman"/>
+          <w:b w:val="0"/>
+          <w:bCs/>
+        </w:rPr>
+        <w:t xml:space="preserve">Requirement and Feasibility Analysis is the important section such as Requirement Analysis and Feasibility study. Requirement Analysis explains the Functional and Non-Functional requirements of the project, and Feasibility Study explains why/how the project </w:t>
+      </w:r>
+      <w:r>
+        <w:rPr>
+          <w:rFonts w:cs="Times New Roman"/>
+          <w:b w:val="0"/>
+          <w:bCs/>
+        </w:rPr>
+        <w:t>was practically</w:t>
+      </w:r>
+      <w:r>
+        <w:rPr>
+          <w:rFonts w:cs="Times New Roman"/>
+          <w:b w:val="0"/>
+          <w:bCs/>
+        </w:rPr>
+        <w:t xml:space="preserve"> implemented.</w:t>
+      </w:r>
+    </w:p>
+    <w:p>
+      <w:pPr>
+        <w:spacing w:line="360" w:lineRule="auto"/>
+        <w:rPr>
+          <w:rFonts w:cs="Times New Roman"/>
+        </w:rPr>
+      </w:pPr>
+      <w:r>
+        <w:rPr>
+          <w:rFonts w:cs="Times New Roman"/>
+          <w:b/>
+          <w:bCs/>
+        </w:rPr>
+        <w:t xml:space="preserve">Chapter 3:  </w:t>
+      </w:r>
+      <w:r>
+        <w:rPr>
+          <w:rFonts w:cs="Times New Roman"/>
+        </w:rPr>
+        <w:t>System Design gives the design of the system developed so that it can be used during the project implementation.</w:t>
+      </w:r>
+    </w:p>
+    <w:p>
+      <w:pPr>
+        <w:spacing w:line="360" w:lineRule="auto"/>
+        <w:rPr>
+          <w:rFonts w:cs="Times New Roman"/>
+        </w:rPr>
+      </w:pPr>
+      <w:r>
+        <w:rPr>
+          <w:rFonts w:cs="Times New Roman"/>
+          <w:b/>
+          <w:bCs/>
+        </w:rPr>
+        <w:t xml:space="preserve">Chapter 4:  </w:t>
+      </w:r>
+      <w:r>
+        <w:rPr>
+          <w:rFonts w:cs="Times New Roman"/>
+        </w:rPr>
+        <w:t>Implementation provides an indication of how the system is implemented, and what tools/platform has been used. Testing clarifies the system workflow.</w:t>
+      </w:r>
+    </w:p>
+    <w:p>
+      <w:pPr>
+        <w:spacing w:line="360" w:lineRule="auto"/>
+        <w:rPr>
+          <w:rFonts w:cs="Times New Roman"/>
+        </w:rPr>
+      </w:pPr>
+      <w:r>
+        <w:rPr>
+          <w:rFonts w:cs="Times New Roman"/>
+          <w:b/>
+          <w:bCs/>
+        </w:rPr>
+        <w:t xml:space="preserve">Chapter 5:  </w:t>
+      </w:r>
+      <w:r>
+        <w:rPr>
+          <w:rFonts w:cs="Times New Roman"/>
+        </w:rPr>
+        <w:t>Conclusion marks on the end of the document by submitting the entire project and also opening the door further for research in improving the developed system. The lesson learned is also included in this chapter.</w:t>
+      </w:r>
+    </w:p>
+    <w:p>
+      <w:pPr>
+        <w:spacing w:line="360" w:lineRule="auto"/>
+        <w:rPr>
+          <w:rFonts w:cs="Times New Roman"/>
+        </w:rPr>
+      </w:pPr>
+    </w:p>
+    <w:p>
+      <w:pPr>
+        <w:spacing w:line="360" w:lineRule="auto"/>
+        <w:jc w:val="left"/>
+        <w:rPr>
+          <w:rFonts w:cs="Times New Roman"/>
+        </w:rPr>
+      </w:pPr>
+      <w:r>
+        <w:rPr>
+          <w:rFonts w:cs="Times New Roman"/>
+        </w:rPr>
+        <w:br w:type="page"/>
+      </w:r>
+    </w:p>
+    <w:p>
+      <w:pPr>
+        <w:pStyle w:val="16h1"/>
+        <w:numPr>
+          <w:ilvl w:val="0"/>
+          <w:numId w:val="0"/>
+        </w:numPr>
+        <w:jc w:val="center"/>
+      </w:pPr>
+      <w:r>
+        <w:lastRenderedPageBreak/>
+        <w:t>CHAPTER 2: BACKGROUND STUDY AND LITERATURE REVIEW</w:t>
+      </w:r>
+    </w:p>
+    <w:p>
+      <w:pPr>
+        <w:pStyle w:val="14h2"/>
+        <w:numPr>
+          <w:ilvl w:val="0"/>
+          <w:numId w:val="0"/>
+        </w:numPr>
+        <w:spacing w:line="360" w:lineRule="auto"/>
+        <w:rPr>
+          <w:rFonts w:cs="Times New Roman"/>
+        </w:rPr>
+      </w:pPr>
+      <w:r>
+        <w:rPr>
+          <w:rFonts w:cs="Times New Roman"/>
+        </w:rPr>
+        <w:t>2.1 Background Study</w:t>
+      </w:r>
+    </w:p>
+    <w:p>
+      <w:pPr>
+        <w:spacing w:line="360" w:lineRule="auto"/>
+        <w:rPr>
+          <w:rFonts w:cs="Times New Roman"/>
+        </w:rPr>
+      </w:pPr>
+      <w:r>
+        <w:rPr>
+          <w:rFonts w:cs="Times New Roman"/>
+        </w:rPr>
+        <w:t>Bike rental systems have seen significant growth and popularity in recent times, with nearly 3000 such systems operating worldwide. In the past, bike rental operations were managed manually, requiring customers to visit physical rental stations to rent bikes. However, the advent of the internet has transformed the bike rental landscape, enabling users to search and book rental bikes online with ease. Renowned bike rental services like snapbikes, ONN bike rentals, and bykemaina have emerged, catering to the increasing demand for flexible and convenient transportation solutions</w:t>
+      </w:r>
+      <w:r>
+        <w:rPr>
+          <w:rFonts w:cs="Times New Roman"/>
+        </w:rPr>
+        <w:t>.</w:t>
+      </w:r>
+    </w:p>
+    <w:p>
+      <w:pPr>
+        <w:spacing w:line="360" w:lineRule="auto"/>
+        <w:rPr>
+          <w:rFonts w:cs="Times New Roman"/>
+        </w:rPr>
+      </w:pPr>
+      <w:r>
+        <w:rPr>
+          <w:rFonts w:cs="Times New Roman"/>
+        </w:rPr>
+        <w:t>In response to this growing trend, the development of the Online Bike Rental System seeks to streamline and revolutionize the bike rental process. The proposed system will be web-based, providing an accessible and user-friendly interface for bike renters. Unlike traditional systems, the Online Bike Rental System will be solely focused on serving bike renters and managed by an admin responsible for overseeing rental operations within the organization. The system will not involve direct bike owners, who will instead act as renters when accessing bikes through the platform.</w:t>
+      </w:r>
+    </w:p>
+    <w:p>
+      <w:pPr>
+        <w:spacing w:line="360" w:lineRule="auto"/>
+        <w:rPr>
+          <w:rFonts w:cs="Times New Roman"/>
+        </w:rPr>
+      </w:pPr>
+      <w:r>
+        <w:rPr>
+          <w:rFonts w:cs="Times New Roman"/>
+        </w:rPr>
+        <w:t>By implementing this web-based application, bike renters will experience enhanced convenience and accessibility in renting bikes. They can register, login, and browse through the available bike inventory, choosing their desired rental duration and making reservations online. On the other hand, the admin will be equipped with tools to efficiently manage the bike inventory, ensuring real-time updates and availability for renters.</w:t>
+      </w:r>
+    </w:p>
+    <w:p>
+      <w:pPr>
+        <w:tabs>
+          <w:tab w:val="left" w:pos="2520"/>
+        </w:tabs>
+        <w:spacing w:line="360" w:lineRule="auto"/>
+        <w:rPr>
+          <w:rFonts w:cs="Times New Roman"/>
+        </w:rPr>
+      </w:pPr>
+      <w:r>
+        <w:rPr>
+          <w:rFonts w:cs="Times New Roman"/>
+        </w:rPr>
+        <w:t>The Online Bike Rental System aims to eliminate the need for physical visits to rental stations, providing a seamless and efficient online experience for users. The system's capabilities will extend beyond bike rental functionality, as it will generate comprehensive reports and transaction details, allowing the admin to monitor and optimize rental operations within the organization.</w:t>
+      </w:r>
+    </w:p>
+    <w:p>
+      <w:pPr>
+        <w:spacing w:line="360" w:lineRule="auto"/>
+        <w:rPr>
+          <w:rFonts w:cs="Times New Roman"/>
+        </w:rPr>
+      </w:pPr>
+    </w:p>
+    <w:p>
+      <w:pPr>
+        <w:spacing w:line="360" w:lineRule="auto"/>
+        <w:rPr>
+          <w:rFonts w:cs="Times New Roman"/>
+        </w:rPr>
+      </w:pPr>
+    </w:p>
+    <w:p>
+      <w:pPr>
+        <w:pStyle w:val="14h2"/>
+        <w:numPr>
+          <w:ilvl w:val="0"/>
+          <w:numId w:val="0"/>
+        </w:numPr>
+        <w:spacing w:line="360" w:lineRule="auto"/>
+        <w:ind w:left="576" w:hanging="576"/>
+        <w:rPr>
+          <w:rFonts w:cs="Times New Roman"/>
+        </w:rPr>
+      </w:pPr>
+      <w:r>
+        <w:rPr>
+          <w:rFonts w:cs="Times New Roman"/>
+        </w:rPr>
+        <w:lastRenderedPageBreak/>
+        <w:t>2.2 Literature Review</w:t>
+      </w:r>
+    </w:p>
+    <w:p>
+      <w:pPr>
+        <w:spacing w:line="360" w:lineRule="auto"/>
+        <w:rPr>
+          <w:rFonts w:cs="Times New Roman"/>
+        </w:rPr>
+      </w:pPr>
+      <w:r>
+        <w:rPr>
+          <w:rFonts w:cs="Times New Roman"/>
+        </w:rPr>
+        <w:t>Mdnfmd ndnfm nmd</w:t>
+      </w:r>
+    </w:p>
+    <w:p>
+      <w:pPr>
+        <w:spacing w:line="360" w:lineRule="auto"/>
+        <w:rPr>
+          <w:rFonts w:cs="Times New Roman"/>
+        </w:rPr>
+      </w:pPr>
+    </w:p>
+    <w:p>
+      <w:pPr>
+        <w:spacing w:line="360" w:lineRule="auto"/>
+        <w:rPr>
+          <w:rFonts w:cs="Times New Roman"/>
+        </w:rPr>
+      </w:pPr>
+    </w:p>
+    <w:p>
+      <w:pPr>
+        <w:spacing w:line="360" w:lineRule="auto"/>
+        <w:rPr>
+          <w:rFonts w:cs="Times New Roman"/>
+        </w:rPr>
+      </w:pPr>
+    </w:p>
+    <w:p>
+      <w:pPr>
+        <w:spacing w:line="360" w:lineRule="auto"/>
+        <w:rPr>
+          <w:rFonts w:cs="Times New Roman"/>
+        </w:rPr>
+      </w:pPr>
+    </w:p>
+    <w:p>
+      <w:pPr>
+        <w:spacing w:line="360" w:lineRule="auto"/>
+        <w:rPr>
+          <w:rFonts w:cs="Times New Roman"/>
+        </w:rPr>
+      </w:pPr>
+    </w:p>
+    <w:p>
+      <w:pPr>
+        <w:spacing w:line="360" w:lineRule="auto"/>
+        <w:rPr>
+          <w:rFonts w:cs="Times New Roman"/>
+        </w:rPr>
+      </w:pPr>
+    </w:p>
+    <w:p>
+      <w:pPr>
+        <w:spacing w:line="360" w:lineRule="auto"/>
+        <w:rPr>
+          <w:rFonts w:cs="Times New Roman"/>
+        </w:rPr>
+      </w:pPr>
+    </w:p>
+    <w:p>
+      <w:pPr>
+        <w:spacing w:line="360" w:lineRule="auto"/>
+        <w:rPr>
+          <w:rFonts w:cs="Times New Roman"/>
+        </w:rPr>
+      </w:pPr>
+    </w:p>
+    <w:p>
+      <w:pPr>
+        <w:spacing w:line="360" w:lineRule="auto"/>
+        <w:jc w:val="left"/>
+        <w:rPr>
+          <w:rFonts w:cs="Times New Roman"/>
+        </w:rPr>
+      </w:pPr>
+      <w:r>
+        <w:rPr>
+          <w:rFonts w:cs="Times New Roman"/>
+        </w:rPr>
+        <w:br w:type="page"/>
+      </w:r>
+    </w:p>
+    <w:p>
+      <w:pPr>
+        <w:pStyle w:val="16h1"/>
+        <w:numPr>
+          <w:ilvl w:val="0"/>
+          <w:numId w:val="0"/>
+        </w:numPr>
+        <w:ind w:left="432"/>
+        <w:jc w:val="center"/>
+      </w:pPr>
+      <w:r>
+        <w:lastRenderedPageBreak/>
+        <w:t>CHAPTER 3: SYSTEM ANALYSIS AND DESIGN</w:t>
+      </w:r>
+    </w:p>
+    <w:p>
+      <w:pPr>
+        <w:pStyle w:val="14h2"/>
+        <w:numPr>
+          <w:ilvl w:val="0"/>
+          <w:numId w:val="0"/>
+        </w:numPr>
+        <w:spacing w:line="360" w:lineRule="auto"/>
+        <w:rPr>
+          <w:rFonts w:cs="Times New Roman"/>
+        </w:rPr>
+      </w:pPr>
+      <w:r>
+        <w:rPr>
+          <w:rFonts w:cs="Times New Roman"/>
+        </w:rPr>
+        <w:t>3.1 System Analysis</w:t>
+      </w:r>
+    </w:p>
+    <w:p>
+      <w:pPr>
+        <w:spacing w:line="360" w:lineRule="auto"/>
+        <w:rPr>
+          <w:rFonts w:cs="Times New Roman"/>
+        </w:rPr>
+      </w:pPr>
+      <w:r>
+        <w:rPr>
+          <w:rFonts w:cs="Times New Roman"/>
+        </w:rPr>
+        <w:t xml:space="preserve">This system is commenced using the protocols of the waterfall model and All the tasks are started after completing the previous task. After setting </w:t>
+      </w:r>
+      <w:r>
+        <w:rPr>
+          <w:rFonts w:cs="Times New Roman"/>
+        </w:rPr>
+        <w:t xml:space="preserve">the </w:t>
+      </w:r>
+      <w:r>
+        <w:rPr>
+          <w:rFonts w:cs="Times New Roman"/>
+        </w:rPr>
+        <w:t xml:space="preserve">aims and objectives of the project, I have </w:t>
+      </w:r>
+      <w:r>
+        <w:rPr>
+          <w:rFonts w:cs="Times New Roman"/>
+        </w:rPr>
+        <w:t>achieved</w:t>
+      </w:r>
+      <w:r>
+        <w:rPr>
+          <w:rFonts w:cs="Times New Roman"/>
+        </w:rPr>
+        <w:t xml:space="preserve"> the requirement and goals of the </w:t>
+      </w:r>
+      <w:r>
+        <w:rPr>
+          <w:rFonts w:cs="Times New Roman"/>
+        </w:rPr>
+        <w:t>project. I</w:t>
+      </w:r>
+      <w:r>
+        <w:rPr>
+          <w:rFonts w:cs="Times New Roman"/>
+        </w:rPr>
+        <w:t xml:space="preserve"> followed both qualitative and quantitative analysis.</w:t>
+      </w:r>
+    </w:p>
+    <w:p>
+      <w:pPr>
+        <w:spacing w:line="360" w:lineRule="auto"/>
+        <w:rPr>
+          <w:rFonts w:cs="Times New Roman"/>
+        </w:rPr>
+      </w:pPr>
+      <w:r>
+        <w:rPr>
+          <w:rFonts w:cs="Times New Roman"/>
+        </w:rPr>
+        <w:t xml:space="preserve">For this project, </w:t>
+      </w:r>
+      <w:r>
+        <w:rPr>
+          <w:rFonts w:cs="Times New Roman"/>
+        </w:rPr>
+        <w:t>I</w:t>
+      </w:r>
+      <w:r>
+        <w:rPr>
+          <w:rFonts w:cs="Times New Roman"/>
+        </w:rPr>
+        <w:t xml:space="preserve"> followed the Waterfall model. The waterfall model is a linear,</w:t>
+      </w:r>
+      <w:r>
+        <w:rPr>
+          <w:rFonts w:cs="Times New Roman"/>
+        </w:rPr>
+        <w:t xml:space="preserve"> </w:t>
+      </w:r>
+      <w:r>
+        <w:rPr>
+          <w:rFonts w:cs="Times New Roman"/>
+        </w:rPr>
+        <w:t>sequential approach to the software development life cycle (SDLC) that is popular in</w:t>
+      </w:r>
+      <w:r>
+        <w:rPr>
+          <w:rFonts w:cs="Times New Roman"/>
+        </w:rPr>
+        <w:t xml:space="preserve"> </w:t>
+      </w:r>
+      <w:r>
+        <w:rPr>
+          <w:rFonts w:cs="Times New Roman"/>
+        </w:rPr>
+        <w:t>software engineering and product development. The waterfall model emphasizes a logical</w:t>
+      </w:r>
+      <w:r>
+        <w:rPr>
+          <w:rFonts w:cs="Times New Roman"/>
+        </w:rPr>
+        <w:t xml:space="preserve"> </w:t>
+      </w:r>
+      <w:r>
+        <w:rPr>
+          <w:rFonts w:cs="Times New Roman"/>
+        </w:rPr>
+        <w:t>progression of steps. Waterfall models give the luxury to change the design or system</w:t>
+      </w:r>
+      <w:r>
+        <w:rPr>
+          <w:rFonts w:cs="Times New Roman"/>
+        </w:rPr>
+        <w:t xml:space="preserve"> </w:t>
+      </w:r>
+      <w:r>
+        <w:rPr>
+          <w:rFonts w:cs="Times New Roman"/>
+        </w:rPr>
+        <w:t>requirements. It allows any alteration or modification to the plan as any coding hasn’t taken</w:t>
+      </w:r>
+      <w:r>
+        <w:rPr>
+          <w:rFonts w:cs="Times New Roman"/>
+        </w:rPr>
+        <w:t xml:space="preserve"> </w:t>
+      </w:r>
+      <w:r>
+        <w:rPr>
+          <w:rFonts w:cs="Times New Roman"/>
+        </w:rPr>
+        <w:t>place. The Waterfall web development approach suits best for small projects, especially</w:t>
+      </w:r>
+      <w:r>
+        <w:rPr>
+          <w:rFonts w:cs="Times New Roman"/>
+        </w:rPr>
+        <w:t xml:space="preserve"> </w:t>
+      </w:r>
+      <w:r>
+        <w:rPr>
+          <w:rFonts w:cs="Times New Roman"/>
+        </w:rPr>
+        <w:t>the ones under milestones and data-focused patterns. The life cycle of small projects</w:t>
+      </w:r>
+      <w:r>
+        <w:rPr>
+          <w:rFonts w:cs="Times New Roman"/>
+        </w:rPr>
+        <w:t xml:space="preserve"> c</w:t>
+      </w:r>
+      <w:r>
+        <w:rPr>
+          <w:rFonts w:cs="Times New Roman"/>
+        </w:rPr>
+        <w:t>ompletes in a short time that can be revised quickly for early launch and deployment.</w:t>
+      </w:r>
+    </w:p>
+    <w:p>
+      <w:pPr>
+        <w:spacing w:line="360" w:lineRule="auto"/>
+        <w:rPr>
+          <w:rFonts w:cs="Times New Roman"/>
+        </w:rPr>
+      </w:pPr>
+      <w:r>
+        <w:rPr>
+          <w:rFonts w:cs="Times New Roman"/>
+        </w:rPr>
+        <w:t xml:space="preserve">This project </w:t>
+      </w:r>
+      <w:r>
+        <w:rPr>
+          <w:rFonts w:cs="Times New Roman"/>
+        </w:rPr>
+        <w:t>Online Bike Rental System</w:t>
+      </w:r>
+      <w:r>
+        <w:rPr>
+          <w:rFonts w:cs="Times New Roman"/>
+        </w:rPr>
+        <w:t xml:space="preserve"> (OBRS) </w:t>
+      </w:r>
+      <w:r>
+        <w:rPr>
+          <w:rFonts w:cs="Times New Roman"/>
+        </w:rPr>
+        <w:t xml:space="preserve">requires </w:t>
+      </w:r>
+      <w:r>
+        <w:rPr>
+          <w:rFonts w:cs="Times New Roman"/>
+        </w:rPr>
+        <w:t xml:space="preserve">the </w:t>
+      </w:r>
+      <w:r>
+        <w:rPr>
+          <w:rFonts w:cs="Times New Roman"/>
+        </w:rPr>
+        <w:t>development of various modules</w:t>
+      </w:r>
+      <w:r>
+        <w:rPr>
+          <w:rFonts w:cs="Times New Roman"/>
+        </w:rPr>
+        <w:t xml:space="preserve"> </w:t>
+      </w:r>
+      <w:r>
+        <w:rPr>
+          <w:rFonts w:cs="Times New Roman"/>
+        </w:rPr>
+        <w:t>and for them to work with each other in conjunction, proper planning ahead is required.</w:t>
+      </w:r>
+      <w:r>
+        <w:rPr>
+          <w:rFonts w:cs="Times New Roman"/>
+        </w:rPr>
+        <w:t xml:space="preserve"> </w:t>
+      </w:r>
+      <w:r>
+        <w:rPr>
+          <w:rFonts w:cs="Times New Roman"/>
+        </w:rPr>
+        <w:t>The waterfall</w:t>
+      </w:r>
+      <w:r>
+        <w:rPr>
+          <w:rFonts w:cs="Times New Roman"/>
+        </w:rPr>
+        <w:t xml:space="preserve"> modal is chosen for </w:t>
+      </w:r>
+      <w:r>
+        <w:rPr>
+          <w:rFonts w:cs="Times New Roman"/>
+        </w:rPr>
+        <w:t>my</w:t>
+      </w:r>
+      <w:r>
+        <w:rPr>
+          <w:rFonts w:cs="Times New Roman"/>
+        </w:rPr>
+        <w:t xml:space="preserve"> project since it has </w:t>
+      </w:r>
+      <w:r>
+        <w:rPr>
+          <w:rFonts w:cs="Times New Roman"/>
+        </w:rPr>
+        <w:t xml:space="preserve">a </w:t>
+      </w:r>
+      <w:r>
+        <w:rPr>
+          <w:rFonts w:cs="Times New Roman"/>
+        </w:rPr>
+        <w:t>fixed structure and progress path for</w:t>
+      </w:r>
+      <w:r>
+        <w:rPr>
+          <w:rFonts w:cs="Times New Roman"/>
+        </w:rPr>
+        <w:t xml:space="preserve"> </w:t>
+      </w:r>
+      <w:r>
+        <w:rPr>
+          <w:rFonts w:cs="Times New Roman"/>
+        </w:rPr>
+        <w:t>each of the design and development steps.</w:t>
+      </w:r>
+    </w:p>
+    <w:p>
+      <w:pPr>
+        <w:spacing w:line="360" w:lineRule="auto"/>
+        <w:rPr>
+          <w:rFonts w:cs="Times New Roman"/>
+        </w:rPr>
+      </w:pPr>
+      <w:r>
+        <w:rPr>
+          <w:rFonts w:cs="Times New Roman"/>
+          <w:noProof/>
+          <w:color w:val="000000"/>
+          <w:bdr w:val="none" w:sz="0" w:space="0" w:color="auto" w:frame="1"/>
+          <w:shd w:val="clear" w:color="auto" w:fill="FFFFFF"/>
+        </w:rPr>
+        <w:lastRenderedPageBreak/>
+        <w:drawing>
+          <wp:inline distT="0" distB="0" distL="0" distR="0" wp14:anchorId="29D1452B" wp14:editId="74981AFF">
+            <wp:extent cx="5911215" cy="3385185"/>
+            <wp:effectExtent l="0" t="0" r="0" b="5715"/>
+            <wp:docPr id="491574967" name="Picture 1"/>
+            <wp:cNvGraphicFramePr>
+              <a:graphicFrameLocks xmlns:a="http://schemas.openxmlformats.org/drawingml/2006/main" noChangeAspect="1"/>
+            </wp:cNvGraphicFramePr>
+            <a:graphic xmlns:a="http://schemas.openxmlformats.org/drawingml/2006/main">
+              <a:graphicData uri="http://schemas.openxmlformats.org/drawingml/2006/picture">
+                <pic:pic xmlns:pic="http://schemas.openxmlformats.org/drawingml/2006/picture">
+                  <pic:nvPicPr>
+                    <pic:cNvPr id="0" name="Picture 1"/>
+                    <pic:cNvPicPr>
+                      <a:picLocks noChangeAspect="1" noChangeArrowheads="1"/>
+                    </pic:cNvPicPr>
+                  </pic:nvPicPr>
+                  <pic:blipFill>
+                    <a:blip r:embed="rId7" cstate="print">
+                      <a:extLst>
+                        <a:ext uri="{28A0092B-C50C-407E-A947-70E740481C1C}">
+                          <a14:useLocalDpi xmlns:a14="http://schemas.microsoft.com/office/drawing/2010/main" val="0"/>
+                        </a:ext>
+                      </a:extLst>
+                    </a:blip>
+                    <a:srcRect/>
+                    <a:stretch>
+                      <a:fillRect/>
+                    </a:stretch>
+                  </pic:blipFill>
+                  <pic:spPr bwMode="auto">
+                    <a:xfrm>
+                      <a:off x="0" y="0"/>
+                      <a:ext cx="5911215" cy="3385185"/>
+                    </a:xfrm>
+                    <a:prstGeom prst="rect">
+                      <a:avLst/>
+                    </a:prstGeom>
+                    <a:noFill/>
+                    <a:ln>
+                      <a:noFill/>
+                    </a:ln>
+                  </pic:spPr>
+                </pic:pic>
+              </a:graphicData>
+            </a:graphic>
+          </wp:inline>
+        </w:drawing>
+      </w:r>
+    </w:p>
+    <w:p>
+      <w:pPr>
+        <w:pStyle w:val="12normal"/>
+        <w:spacing w:line="360" w:lineRule="auto"/>
+        <w:ind w:left="360"/>
+        <w:rPr>
+          <w:rFonts w:cs="Times New Roman"/>
+        </w:rPr>
+      </w:pPr>
+    </w:p>
+    <w:p>
+      <w:pPr>
+        <w:pStyle w:val="12normal"/>
+        <w:spacing w:line="360" w:lineRule="auto"/>
+        <w:ind w:left="360"/>
+        <w:rPr>
+          <w:rFonts w:cs="Times New Roman"/>
+        </w:rPr>
+      </w:pPr>
+      <w:r>
+        <w:rPr>
+          <w:rFonts w:cs="Times New Roman"/>
+        </w:rPr>
+        <w:t>3.1.1 Requirement Analysis</w:t>
+      </w:r>
+    </w:p>
+    <w:p>
+      <w:pPr>
+        <w:spacing w:line="360" w:lineRule="auto"/>
+        <w:rPr>
+          <w:rFonts w:cs="Times New Roman"/>
+        </w:rPr>
+      </w:pPr>
+      <w:r>
+        <w:rPr>
+          <w:rFonts w:cs="Times New Roman"/>
+        </w:rPr>
+        <w:t xml:space="preserve">Requirement identification is the first phase of an SDLC where </w:t>
+      </w:r>
+      <w:r>
+        <w:rPr>
+          <w:rFonts w:cs="Times New Roman"/>
+        </w:rPr>
+        <w:t>requirements</w:t>
+      </w:r>
+      <w:r>
+        <w:rPr>
+          <w:rFonts w:cs="Times New Roman"/>
+        </w:rPr>
+        <w:t xml:space="preserve"> and</w:t>
+      </w:r>
+      <w:r>
+        <w:rPr>
+          <w:rFonts w:cs="Times New Roman"/>
+        </w:rPr>
+        <w:t xml:space="preserve"> specifications</w:t>
+      </w:r>
+      <w:r>
+        <w:rPr>
+          <w:rFonts w:cs="Times New Roman"/>
+        </w:rPr>
+        <w:t xml:space="preserve"> of the software are collected. For gathering requirements, we have studied the</w:t>
+      </w:r>
+      <w:r>
+        <w:rPr>
+          <w:rFonts w:cs="Times New Roman"/>
+        </w:rPr>
+        <w:t xml:space="preserve"> </w:t>
+      </w:r>
+      <w:r>
+        <w:rPr>
+          <w:rFonts w:cs="Times New Roman"/>
+        </w:rPr>
+        <w:t xml:space="preserve">existing system. We have performed </w:t>
+      </w:r>
+      <w:r>
+        <w:rPr>
+          <w:rFonts w:cs="Times New Roman"/>
+        </w:rPr>
+        <w:t xml:space="preserve">a </w:t>
+      </w:r>
+      <w:r>
+        <w:rPr>
+          <w:rFonts w:cs="Times New Roman"/>
+        </w:rPr>
+        <w:t>literary analysis of the existing systems as well</w:t>
+      </w:r>
+      <w:r>
+        <w:rPr>
+          <w:rFonts w:cs="Times New Roman"/>
+        </w:rPr>
+        <w:t xml:space="preserve"> as reviewed</w:t>
+      </w:r>
+      <w:r>
+        <w:rPr>
+          <w:rFonts w:cs="Times New Roman"/>
+        </w:rPr>
+        <w:t xml:space="preserve"> problems and lack of features on systems to include in this project.</w:t>
+      </w:r>
+      <w:r>
+        <w:rPr>
+          <w:rFonts w:cs="Times New Roman"/>
+        </w:rPr>
+        <w:t xml:space="preserve"> There there two types of Requirement </w:t>
+      </w:r>
+      <w:r>
+        <w:rPr>
+          <w:rFonts w:cs="Times New Roman"/>
+        </w:rPr>
+        <w:t>on the basis of the analysis.</w:t>
+      </w:r>
+    </w:p>
+    <w:p>
+      <w:pPr>
+        <w:pStyle w:val="12normal"/>
+        <w:numPr>
+          <w:ilvl w:val="0"/>
+          <w:numId w:val="11"/>
+        </w:numPr>
+        <w:spacing w:line="360" w:lineRule="auto"/>
+        <w:rPr>
+          <w:rFonts w:cs="Times New Roman"/>
+        </w:rPr>
+      </w:pPr>
+      <w:r>
+        <w:rPr>
+          <w:rFonts w:cs="Times New Roman"/>
+        </w:rPr>
+        <w:t>Functional Requirement</w:t>
+      </w:r>
+    </w:p>
+    <w:p>
+      <w:pPr>
+        <w:spacing w:line="360" w:lineRule="auto"/>
+        <w:rPr>
+          <w:rFonts w:cs="Times New Roman"/>
+        </w:rPr>
+      </w:pPr>
+      <w:r>
+        <w:rPr>
+          <w:rFonts w:cs="Times New Roman"/>
+        </w:rPr>
+        <w:t xml:space="preserve">The functional requirements are things that the system must do for a user. </w:t>
+      </w:r>
+      <w:r>
+        <w:rPr>
+          <w:rFonts w:cs="Times New Roman"/>
+        </w:rPr>
+        <w:t xml:space="preserve">Here are my some of functional requirement according to my system in </w:t>
+      </w:r>
+      <w:r>
+        <w:rPr>
+          <w:rFonts w:cs="Times New Roman"/>
+        </w:rPr>
+        <w:t>renter</w:t>
+      </w:r>
+      <w:r>
+        <w:rPr>
+          <w:rFonts w:cs="Times New Roman"/>
+        </w:rPr>
+        <w:t xml:space="preserve"> and admin module.</w:t>
+      </w:r>
+    </w:p>
+    <w:p>
+      <w:pPr>
+        <w:spacing w:line="360" w:lineRule="auto"/>
+        <w:rPr>
+          <w:rFonts w:cs="Times New Roman"/>
+        </w:rPr>
+      </w:pPr>
+    </w:p>
+    <w:tbl>
+      <w:tblPr>
+        <w:tblW w:w="0" w:type="auto"/>
+        <w:tblCellMar>
+          <w:top w:w="15" w:type="dxa"/>
+          <w:left w:w="15" w:type="dxa"/>
+          <w:bottom w:w="15" w:type="dxa"/>
+          <w:right w:w="15" w:type="dxa"/>
+        </w:tblCellMar>
+        <w:tblLook w:val="04A0" w:firstRow="1" w:lastRow="0" w:firstColumn="1" w:lastColumn="0" w:noHBand="0" w:noVBand="1"/>
+      </w:tblPr>
+      <w:tblGrid>
+        <w:gridCol w:w="4313"/>
+        <w:gridCol w:w="3827"/>
+      </w:tblGrid>
+      <w:tr>
+        <w:trPr>
+          <w:trHeight w:val="317"/>
+        </w:trPr>
+        <w:tc>
+          <w:tcPr>
+            <w:tcW w:w="0" w:type="auto"/>
+            <w:tcBorders>
+              <w:top w:val="single" w:sz="4" w:space="0" w:color="000000"/>
+              <w:left w:val="single" w:sz="4" w:space="0" w:color="000000"/>
+              <w:bottom w:val="single" w:sz="4" w:space="0" w:color="000000"/>
+              <w:right w:val="single" w:sz="4" w:space="0" w:color="000000"/>
+            </w:tcBorders>
+            <w:tcMar>
+              <w:top w:w="100" w:type="dxa"/>
+              <w:left w:w="100" w:type="dxa"/>
+              <w:bottom w:w="100" w:type="dxa"/>
+              <w:right w:w="100" w:type="dxa"/>
+            </w:tcMar>
+            <w:hideMark/>
+          </w:tcPr>
+          <w:p>
+            <w:pPr>
+              <w:spacing w:after="0" w:line="360" w:lineRule="auto"/>
+              <w:jc w:val="center"/>
+              <w:rPr>
+                <w:rFonts w:eastAsia="Times New Roman" w:cs="Times New Roman"/>
+                <w:kern w:val="0"/>
+                <w:szCs w:val="24"/>
+                <w14:ligatures w14:val="none"/>
+              </w:rPr>
+            </w:pPr>
+            <w:r>
+              <w:rPr>
+                <w:rFonts w:eastAsia="Times New Roman" w:cs="Times New Roman"/>
+                <w:b/>
+                <w:bCs/>
+                <w:color w:val="000000"/>
+                <w:kern w:val="0"/>
+                <w:szCs w:val="24"/>
+                <w14:ligatures w14:val="none"/>
+              </w:rPr>
+              <w:t>Admin Module</w:t>
+            </w:r>
+          </w:p>
+        </w:tc>
+        <w:tc>
+          <w:tcPr>
+            <w:tcW w:w="0" w:type="auto"/>
+            <w:tcBorders>
+              <w:top w:val="single" w:sz="4" w:space="0" w:color="000000"/>
+              <w:left w:val="single" w:sz="4" w:space="0" w:color="000000"/>
+              <w:bottom w:val="single" w:sz="4" w:space="0" w:color="000000"/>
+              <w:right w:val="single" w:sz="4" w:space="0" w:color="000000"/>
+            </w:tcBorders>
+            <w:tcMar>
+              <w:top w:w="100" w:type="dxa"/>
+              <w:left w:w="100" w:type="dxa"/>
+              <w:bottom w:w="100" w:type="dxa"/>
+              <w:right w:w="100" w:type="dxa"/>
+            </w:tcMar>
+            <w:hideMark/>
+          </w:tcPr>
+          <w:p>
+            <w:pPr>
+              <w:spacing w:after="0" w:line="360" w:lineRule="auto"/>
+              <w:jc w:val="center"/>
+              <w:rPr>
+                <w:rFonts w:eastAsia="Times New Roman" w:cs="Times New Roman"/>
+                <w:kern w:val="0"/>
+                <w:szCs w:val="24"/>
+                <w14:ligatures w14:val="none"/>
+              </w:rPr>
+            </w:pPr>
+            <w:r>
+              <w:rPr>
+                <w:rFonts w:eastAsia="Times New Roman" w:cs="Times New Roman"/>
+                <w:b/>
+                <w:bCs/>
+                <w:color w:val="000000"/>
+                <w:kern w:val="0"/>
+                <w:szCs w:val="24"/>
+                <w14:ligatures w14:val="none"/>
+              </w:rPr>
+              <w:t>Renter Module</w:t>
+            </w:r>
+          </w:p>
+        </w:tc>
+      </w:tr>
+      <w:tr>
+        <w:trPr>
+          <w:trHeight w:val="560"/>
+        </w:trPr>
+        <w:tc>
+          <w:tcPr>
+            <w:tcW w:w="0" w:type="auto"/>
+            <w:tcBorders>
+              <w:top w:val="single" w:sz="4" w:space="0" w:color="000000"/>
+              <w:left w:val="single" w:sz="4" w:space="0" w:color="000000"/>
+              <w:bottom w:val="single" w:sz="4" w:space="0" w:color="000000"/>
+              <w:right w:val="single" w:sz="4" w:space="0" w:color="000000"/>
+            </w:tcBorders>
+            <w:tcMar>
+              <w:top w:w="100" w:type="dxa"/>
+              <w:left w:w="100" w:type="dxa"/>
+              <w:bottom w:w="100" w:type="dxa"/>
+              <w:right w:w="100" w:type="dxa"/>
+            </w:tcMar>
+            <w:hideMark/>
+          </w:tcPr>
+          <w:p>
+            <w:pPr>
+              <w:numPr>
+                <w:ilvl w:val="0"/>
+                <w:numId w:val="13"/>
+              </w:numPr>
+              <w:spacing w:after="0" w:line="360" w:lineRule="auto"/>
+              <w:jc w:val="left"/>
+              <w:textAlignment w:val="baseline"/>
+              <w:rPr>
+                <w:rFonts w:eastAsia="Times New Roman" w:cs="Times New Roman"/>
+                <w:color w:val="000000"/>
+                <w:kern w:val="0"/>
+                <w:szCs w:val="24"/>
+                <w14:ligatures w14:val="none"/>
+              </w:rPr>
+            </w:pPr>
+            <w:r>
+              <w:rPr>
+                <w:rFonts w:eastAsia="Times New Roman" w:cs="Times New Roman"/>
+                <w:color w:val="000000"/>
+                <w:kern w:val="0"/>
+                <w:szCs w:val="24"/>
+                <w14:ligatures w14:val="none"/>
+              </w:rPr>
+              <w:t>Login</w:t>
+            </w:r>
+          </w:p>
+          <w:p>
+            <w:pPr>
+              <w:numPr>
+                <w:ilvl w:val="0"/>
+                <w:numId w:val="13"/>
+              </w:numPr>
+              <w:spacing w:after="0" w:line="360" w:lineRule="auto"/>
+              <w:jc w:val="left"/>
+              <w:textAlignment w:val="baseline"/>
+              <w:rPr>
+                <w:rFonts w:eastAsia="Times New Roman" w:cs="Times New Roman"/>
+                <w:color w:val="000000"/>
+                <w:kern w:val="0"/>
+                <w:szCs w:val="24"/>
+                <w14:ligatures w14:val="none"/>
+              </w:rPr>
+            </w:pPr>
+            <w:r>
+              <w:rPr>
+                <w:rFonts w:eastAsia="Times New Roman" w:cs="Times New Roman"/>
+                <w:color w:val="000000"/>
+                <w:kern w:val="0"/>
+                <w:szCs w:val="24"/>
+                <w14:ligatures w14:val="none"/>
+              </w:rPr>
+              <w:t>Accepts Bike request</w:t>
+            </w:r>
+          </w:p>
+          <w:p>
+            <w:pPr>
+              <w:numPr>
+                <w:ilvl w:val="0"/>
+                <w:numId w:val="13"/>
+              </w:numPr>
+              <w:spacing w:after="0" w:line="360" w:lineRule="auto"/>
+              <w:jc w:val="left"/>
+              <w:textAlignment w:val="baseline"/>
+              <w:rPr>
+                <w:rFonts w:eastAsia="Times New Roman" w:cs="Times New Roman"/>
+                <w:color w:val="000000"/>
+                <w:kern w:val="0"/>
+                <w:szCs w:val="24"/>
+                <w14:ligatures w14:val="none"/>
+              </w:rPr>
+            </w:pPr>
+            <w:r>
+              <w:rPr>
+                <w:rFonts w:eastAsia="Times New Roman" w:cs="Times New Roman"/>
+                <w:color w:val="000000"/>
+                <w:kern w:val="0"/>
+                <w:szCs w:val="24"/>
+                <w14:ligatures w14:val="none"/>
+              </w:rPr>
+              <w:lastRenderedPageBreak/>
+              <w:t>Manage Users</w:t>
+            </w:r>
+          </w:p>
+          <w:p>
+            <w:pPr>
+              <w:numPr>
+                <w:ilvl w:val="0"/>
+                <w:numId w:val="13"/>
+              </w:numPr>
+              <w:spacing w:after="0" w:line="360" w:lineRule="auto"/>
+              <w:jc w:val="left"/>
+              <w:textAlignment w:val="baseline"/>
+              <w:rPr>
+                <w:rFonts w:eastAsia="Times New Roman" w:cs="Times New Roman"/>
+                <w:color w:val="000000"/>
+                <w:kern w:val="0"/>
+                <w:szCs w:val="24"/>
+                <w14:ligatures w14:val="none"/>
+              </w:rPr>
+            </w:pPr>
+            <w:r>
+              <w:rPr>
+                <w:rFonts w:eastAsia="Times New Roman" w:cs="Times New Roman"/>
+                <w:color w:val="000000"/>
+                <w:kern w:val="0"/>
+                <w:szCs w:val="24"/>
+                <w14:ligatures w14:val="none"/>
+              </w:rPr>
+              <w:t>Manages Rental Bikes</w:t>
+            </w:r>
+          </w:p>
+          <w:p>
+            <w:pPr>
+              <w:numPr>
+                <w:ilvl w:val="0"/>
+                <w:numId w:val="13"/>
+              </w:numPr>
+              <w:spacing w:after="0" w:line="360" w:lineRule="auto"/>
+              <w:jc w:val="left"/>
+              <w:textAlignment w:val="baseline"/>
+              <w:rPr>
+                <w:rFonts w:eastAsia="Times New Roman" w:cs="Times New Roman"/>
+                <w:color w:val="000000"/>
+                <w:kern w:val="0"/>
+                <w:szCs w:val="24"/>
+                <w14:ligatures w14:val="none"/>
+              </w:rPr>
+            </w:pPr>
+            <w:r>
+              <w:rPr>
+                <w:rFonts w:eastAsia="Times New Roman" w:cs="Times New Roman"/>
+                <w:color w:val="000000"/>
+                <w:kern w:val="0"/>
+                <w:szCs w:val="24"/>
+                <w14:ligatures w14:val="none"/>
+              </w:rPr>
+              <w:t>View Rental Report of Each month</w:t>
+            </w:r>
+          </w:p>
+          <w:p>
+            <w:pPr>
+              <w:numPr>
+                <w:ilvl w:val="0"/>
+                <w:numId w:val="13"/>
+              </w:numPr>
+              <w:spacing w:after="0" w:line="360" w:lineRule="auto"/>
+              <w:jc w:val="left"/>
+              <w:textAlignment w:val="baseline"/>
+              <w:rPr>
+                <w:rFonts w:eastAsia="Times New Roman" w:cs="Times New Roman"/>
+                <w:color w:val="000000"/>
+                <w:kern w:val="0"/>
+                <w:szCs w:val="24"/>
+                <w14:ligatures w14:val="none"/>
+              </w:rPr>
+            </w:pPr>
+            <w:r>
+              <w:rPr>
+                <w:rFonts w:eastAsia="Times New Roman" w:cs="Times New Roman"/>
+                <w:color w:val="000000"/>
+                <w:kern w:val="0"/>
+                <w:szCs w:val="24"/>
+                <w14:ligatures w14:val="none"/>
+              </w:rPr>
+              <w:t>Approve me the rental request.</w:t>
+            </w:r>
+          </w:p>
+          <w:p>
+            <w:pPr>
+              <w:numPr>
+                <w:ilvl w:val="0"/>
+                <w:numId w:val="13"/>
+              </w:numPr>
+              <w:spacing w:after="0" w:line="360" w:lineRule="auto"/>
+              <w:jc w:val="left"/>
+              <w:textAlignment w:val="baseline"/>
+              <w:rPr>
+                <w:rFonts w:eastAsia="Times New Roman" w:cs="Times New Roman"/>
+                <w:color w:val="000000"/>
+                <w:kern w:val="0"/>
+                <w:szCs w:val="24"/>
+                <w14:ligatures w14:val="none"/>
+              </w:rPr>
+            </w:pPr>
+            <w:r>
+              <w:rPr>
+                <w:rFonts w:eastAsia="Times New Roman" w:cs="Times New Roman"/>
+                <w:color w:val="000000"/>
+                <w:kern w:val="0"/>
+                <w:szCs w:val="24"/>
+                <w14:ligatures w14:val="none"/>
+              </w:rPr>
+              <w:t>Set the prices of bike for rent.</w:t>
+            </w:r>
+          </w:p>
+          <w:p>
+            <w:pPr>
+              <w:numPr>
+                <w:ilvl w:val="0"/>
+                <w:numId w:val="13"/>
+              </w:numPr>
+              <w:spacing w:after="0" w:line="360" w:lineRule="auto"/>
+              <w:jc w:val="left"/>
+              <w:textAlignment w:val="baseline"/>
+              <w:rPr>
+                <w:rFonts w:eastAsia="Times New Roman" w:cs="Times New Roman"/>
+                <w:color w:val="000000"/>
+                <w:kern w:val="0"/>
+                <w:szCs w:val="24"/>
+                <w14:ligatures w14:val="none"/>
+              </w:rPr>
+            </w:pPr>
+            <w:r>
+              <w:rPr>
+                <w:rFonts w:eastAsia="Times New Roman" w:cs="Times New Roman"/>
+                <w:color w:val="000000"/>
+                <w:kern w:val="0"/>
+                <w:szCs w:val="24"/>
+                <w14:ligatures w14:val="none"/>
+              </w:rPr>
+              <w:t>Update the information</w:t>
+            </w:r>
+          </w:p>
+        </w:tc>
+        <w:tc>
+          <w:tcPr>
+            <w:tcW w:w="0" w:type="auto"/>
+            <w:tcBorders>
+              <w:top w:val="single" w:sz="4" w:space="0" w:color="000000"/>
+              <w:left w:val="single" w:sz="4" w:space="0" w:color="000000"/>
+              <w:bottom w:val="single" w:sz="4" w:space="0" w:color="000000"/>
+              <w:right w:val="single" w:sz="4" w:space="0" w:color="000000"/>
+            </w:tcBorders>
+            <w:tcMar>
+              <w:top w:w="100" w:type="dxa"/>
+              <w:left w:w="100" w:type="dxa"/>
+              <w:bottom w:w="100" w:type="dxa"/>
+              <w:right w:w="100" w:type="dxa"/>
+            </w:tcMar>
+            <w:hideMark/>
+          </w:tcPr>
+          <w:p>
+            <w:pPr>
+              <w:numPr>
+                <w:ilvl w:val="0"/>
+                <w:numId w:val="14"/>
+              </w:numPr>
+              <w:spacing w:after="0" w:line="360" w:lineRule="auto"/>
+              <w:textAlignment w:val="baseline"/>
+              <w:rPr>
+                <w:rFonts w:eastAsia="Times New Roman" w:cs="Times New Roman"/>
+                <w:color w:val="000000"/>
+                <w:kern w:val="0"/>
+                <w:szCs w:val="24"/>
+                <w14:ligatures w14:val="none"/>
+              </w:rPr>
+            </w:pPr>
+            <w:r>
+              <w:rPr>
+                <w:rFonts w:eastAsia="Times New Roman" w:cs="Times New Roman"/>
+                <w:color w:val="000000"/>
+                <w:kern w:val="0"/>
+                <w:szCs w:val="24"/>
+                <w14:ligatures w14:val="none"/>
+              </w:rPr>
+              <w:lastRenderedPageBreak/>
+              <w:t>Signup/Login</w:t>
+            </w:r>
+          </w:p>
+          <w:p>
+            <w:pPr>
+              <w:numPr>
+                <w:ilvl w:val="0"/>
+                <w:numId w:val="14"/>
+              </w:numPr>
+              <w:spacing w:after="0" w:line="360" w:lineRule="auto"/>
+              <w:textAlignment w:val="baseline"/>
+              <w:rPr>
+                <w:rFonts w:eastAsia="Times New Roman" w:cs="Times New Roman"/>
+                <w:color w:val="000000"/>
+                <w:kern w:val="0"/>
+                <w:szCs w:val="24"/>
+                <w14:ligatures w14:val="none"/>
+              </w:rPr>
+            </w:pPr>
+            <w:r>
+              <w:rPr>
+                <w:rFonts w:eastAsia="Times New Roman" w:cs="Times New Roman"/>
+                <w:color w:val="000000"/>
+                <w:kern w:val="0"/>
+                <w:szCs w:val="24"/>
+                <w14:ligatures w14:val="none"/>
+              </w:rPr>
+              <w:t>Request for bike</w:t>
+            </w:r>
+          </w:p>
+          <w:p>
+            <w:pPr>
+              <w:numPr>
+                <w:ilvl w:val="0"/>
+                <w:numId w:val="14"/>
+              </w:numPr>
+              <w:spacing w:after="0" w:line="360" w:lineRule="auto"/>
+              <w:textAlignment w:val="baseline"/>
+              <w:rPr>
+                <w:rFonts w:eastAsia="Times New Roman" w:cs="Times New Roman"/>
+                <w:color w:val="000000"/>
+                <w:kern w:val="0"/>
+                <w:szCs w:val="24"/>
+                <w14:ligatures w14:val="none"/>
+              </w:rPr>
+            </w:pPr>
+            <w:r>
+              <w:rPr>
+                <w:rFonts w:eastAsia="Times New Roman" w:cs="Times New Roman"/>
+                <w:color w:val="000000"/>
+                <w:kern w:val="0"/>
+                <w:szCs w:val="24"/>
+                <w14:ligatures w14:val="none"/>
+              </w:rPr>
+              <w:lastRenderedPageBreak/>
+              <w:t>Contact Admin</w:t>
+            </w:r>
+          </w:p>
+          <w:p>
+            <w:pPr>
+              <w:numPr>
+                <w:ilvl w:val="0"/>
+                <w:numId w:val="14"/>
+              </w:numPr>
+              <w:spacing w:after="0" w:line="360" w:lineRule="auto"/>
+              <w:textAlignment w:val="baseline"/>
+              <w:rPr>
+                <w:rFonts w:eastAsia="Times New Roman" w:cs="Times New Roman"/>
+                <w:color w:val="000000"/>
+                <w:kern w:val="0"/>
+                <w:szCs w:val="24"/>
+                <w14:ligatures w14:val="none"/>
+              </w:rPr>
+            </w:pPr>
+            <w:r>
+              <w:rPr>
+                <w:rFonts w:eastAsia="Times New Roman" w:cs="Times New Roman"/>
+                <w:color w:val="000000"/>
+                <w:kern w:val="0"/>
+                <w:szCs w:val="24"/>
+                <w14:ligatures w14:val="none"/>
+              </w:rPr>
+              <w:t>Pay money through online.</w:t>
+            </w:r>
+          </w:p>
+          <w:p>
+            <w:pPr>
+              <w:numPr>
+                <w:ilvl w:val="0"/>
+                <w:numId w:val="14"/>
+              </w:numPr>
+              <w:spacing w:after="0" w:line="360" w:lineRule="auto"/>
+              <w:textAlignment w:val="baseline"/>
+              <w:rPr>
+                <w:rFonts w:eastAsia="Times New Roman" w:cs="Times New Roman"/>
+                <w:color w:val="000000"/>
+                <w:kern w:val="0"/>
+                <w:szCs w:val="24"/>
+                <w14:ligatures w14:val="none"/>
+              </w:rPr>
+            </w:pPr>
+            <w:r>
+              <w:rPr>
+                <w:rFonts w:eastAsia="Times New Roman" w:cs="Times New Roman"/>
+                <w:color w:val="000000"/>
+                <w:kern w:val="0"/>
+                <w:szCs w:val="24"/>
+                <w14:ligatures w14:val="none"/>
+              </w:rPr>
+              <w:t>View Rented bikes.</w:t>
+            </w:r>
+          </w:p>
+          <w:p>
+            <w:pPr>
+              <w:numPr>
+                <w:ilvl w:val="0"/>
+                <w:numId w:val="14"/>
+              </w:numPr>
+              <w:spacing w:after="0" w:line="360" w:lineRule="auto"/>
+              <w:textAlignment w:val="baseline"/>
+              <w:rPr>
+                <w:rFonts w:eastAsia="Times New Roman" w:cs="Times New Roman"/>
+                <w:color w:val="000000"/>
+                <w:kern w:val="0"/>
+                <w:szCs w:val="24"/>
+                <w14:ligatures w14:val="none"/>
+              </w:rPr>
+            </w:pPr>
+            <w:r>
+              <w:rPr>
+                <w:rFonts w:eastAsia="Times New Roman" w:cs="Times New Roman"/>
+                <w:color w:val="000000"/>
+                <w:kern w:val="0"/>
+                <w:szCs w:val="24"/>
+                <w14:ligatures w14:val="none"/>
+              </w:rPr>
+              <w:t>Filter out the bike information</w:t>
+            </w:r>
+          </w:p>
+        </w:tc>
+      </w:tr>
+    </w:tbl>
+    <w:p>
+      <w:pPr>
+        <w:spacing w:line="360" w:lineRule="auto"/>
+        <w:rPr>
+          <w:rFonts w:cs="Times New Roman"/>
+        </w:rPr>
+      </w:pPr>
+    </w:p>
+    <w:p>
+      <w:pPr>
+        <w:pStyle w:val="12normal"/>
+        <w:numPr>
+          <w:ilvl w:val="0"/>
+          <w:numId w:val="11"/>
+        </w:numPr>
+        <w:spacing w:line="360" w:lineRule="auto"/>
+        <w:rPr>
+          <w:rFonts w:cs="Times New Roman"/>
+        </w:rPr>
+      </w:pPr>
+      <w:r>
+        <w:rPr>
+          <w:rFonts w:cs="Times New Roman"/>
+        </w:rPr>
+        <w:t>Non-functional Requirement</w:t>
+      </w:r>
+    </w:p>
+    <w:p>
+      <w:pPr>
+        <w:pStyle w:val="NormalWeb"/>
+        <w:spacing w:before="0" w:beforeAutospacing="0" w:after="0" w:afterAutospacing="0" w:line="360" w:lineRule="auto"/>
+        <w:ind w:left="720"/>
+        <w:jc w:val="both"/>
+      </w:pPr>
+      <w:r>
+        <w:rPr>
+          <w:color w:val="000000"/>
+        </w:rPr>
+        <w:t xml:space="preserve">It describes system elements that are concerned with how the system </w:t>
+      </w:r>
+      <w:r>
+        <w:rPr>
+          <w:color w:val="000000"/>
+        </w:rPr>
+        <w:t>fulfills</w:t>
+      </w:r>
+      <w:r>
+        <w:rPr>
+          <w:color w:val="000000"/>
+        </w:rPr>
+        <w:t xml:space="preserve"> functional requirements. They are as follows:</w:t>
+      </w:r>
+    </w:p>
+    <w:p>
+      <w:pPr>
+        <w:pStyle w:val="NormalWeb"/>
+        <w:numPr>
+          <w:ilvl w:val="0"/>
+          <w:numId w:val="15"/>
+        </w:numPr>
+        <w:spacing w:before="0" w:beforeAutospacing="0" w:after="0" w:afterAutospacing="0" w:line="360" w:lineRule="auto"/>
+        <w:ind w:left="1440"/>
+        <w:jc w:val="both"/>
+        <w:textAlignment w:val="baseline"/>
+        <w:rPr>
+          <w:color w:val="000000"/>
+        </w:rPr>
+      </w:pPr>
+      <w:r>
+        <w:rPr>
+          <w:b/>
+          <w:bCs/>
+          <w:color w:val="000000"/>
+        </w:rPr>
+        <w:t>Security</w:t>
+      </w:r>
+      <w:r>
+        <w:rPr>
+          <w:color w:val="000000"/>
+        </w:rPr>
+        <w:t>: The system should be secure from external entities.</w:t>
+      </w:r>
+    </w:p>
+    <w:p>
+      <w:pPr>
+        <w:pStyle w:val="NormalWeb"/>
+        <w:numPr>
+          <w:ilvl w:val="0"/>
+          <w:numId w:val="15"/>
+        </w:numPr>
+        <w:spacing w:before="0" w:beforeAutospacing="0" w:after="0" w:afterAutospacing="0" w:line="360" w:lineRule="auto"/>
+        <w:ind w:left="1440"/>
+        <w:jc w:val="both"/>
+        <w:textAlignment w:val="baseline"/>
+        <w:rPr>
+          <w:color w:val="000000"/>
+        </w:rPr>
+      </w:pPr>
+      <w:r>
+        <w:rPr>
+          <w:b/>
+          <w:bCs/>
+          <w:color w:val="000000"/>
+        </w:rPr>
+        <w:t>Performance and Response Time</w:t>
+      </w:r>
+      <w:r>
+        <w:rPr>
+          <w:color w:val="000000"/>
+        </w:rPr>
+        <w:t>: The system should perform in an efficient way for the client.</w:t>
+      </w:r>
+    </w:p>
+    <w:p>
+      <w:pPr>
+        <w:pStyle w:val="NormalWeb"/>
+        <w:numPr>
+          <w:ilvl w:val="0"/>
+          <w:numId w:val="15"/>
+        </w:numPr>
+        <w:spacing w:before="0" w:beforeAutospacing="0" w:after="0" w:afterAutospacing="0" w:line="360" w:lineRule="auto"/>
+        <w:ind w:left="1440"/>
+        <w:jc w:val="both"/>
+        <w:textAlignment w:val="baseline"/>
+        <w:rPr>
+          <w:color w:val="000000"/>
+        </w:rPr>
+      </w:pPr>
+      <w:r>
+        <w:rPr>
+          <w:b/>
+          <w:bCs/>
+          <w:color w:val="000000"/>
+        </w:rPr>
+        <w:t>Error Handling</w:t>
+      </w:r>
+      <w:r>
+        <w:rPr>
+          <w:color w:val="000000"/>
+        </w:rPr>
+        <w:t xml:space="preserve">: There must be less error. If any such error is detected, </w:t>
+      </w:r>
+      <w:r>
+        <w:rPr>
+          <w:color w:val="000000"/>
+        </w:rPr>
+        <w:t xml:space="preserve">an </w:t>
+      </w:r>
+      <w:r>
+        <w:rPr>
+          <w:color w:val="000000"/>
+        </w:rPr>
+        <w:t>error message should be supplied to help the user through the recovery process</w:t>
+      </w:r>
+    </w:p>
+    <w:p>
+      <w:pPr>
+        <w:pStyle w:val="NormalWeb"/>
+        <w:numPr>
+          <w:ilvl w:val="0"/>
+          <w:numId w:val="15"/>
+        </w:numPr>
+        <w:spacing w:before="0" w:beforeAutospacing="0" w:after="0" w:afterAutospacing="0" w:line="360" w:lineRule="auto"/>
+        <w:ind w:left="1440"/>
+        <w:jc w:val="both"/>
+        <w:textAlignment w:val="baseline"/>
+        <w:rPr>
+          <w:color w:val="000000"/>
+        </w:rPr>
+      </w:pPr>
+      <w:r>
+        <w:rPr>
+          <w:b/>
+          <w:bCs/>
+          <w:color w:val="000000"/>
+        </w:rPr>
+        <w:t> Availability</w:t>
+      </w:r>
+      <w:r>
+        <w:rPr>
+          <w:color w:val="000000"/>
+        </w:rPr>
+        <w:t xml:space="preserve">: </w:t>
+      </w:r>
+      <w:r>
+        <w:rPr>
+          <w:color w:val="000000"/>
+        </w:rPr>
+        <w:t>The system</w:t>
+      </w:r>
+      <w:r>
+        <w:rPr>
+          <w:color w:val="000000"/>
+        </w:rPr>
+        <w:t xml:space="preserve"> should be easily available to the user.</w:t>
+      </w:r>
+    </w:p>
+    <w:p>
+      <w:pPr>
+        <w:pStyle w:val="NormalWeb"/>
+        <w:numPr>
+          <w:ilvl w:val="0"/>
+          <w:numId w:val="15"/>
+        </w:numPr>
+        <w:spacing w:before="0" w:beforeAutospacing="0" w:after="0" w:afterAutospacing="0" w:line="360" w:lineRule="auto"/>
+        <w:ind w:left="1440"/>
+        <w:jc w:val="both"/>
+        <w:textAlignment w:val="baseline"/>
+        <w:rPr>
+          <w:color w:val="000000"/>
+        </w:rPr>
+      </w:pPr>
+      <w:r>
+        <w:rPr>
+          <w:b/>
+          <w:bCs/>
+          <w:color w:val="000000"/>
+        </w:rPr>
+        <w:t> Ease of Use</w:t>
+      </w:r>
+      <w:r>
+        <w:rPr>
+          <w:color w:val="000000"/>
+        </w:rPr>
+        <w:t xml:space="preserve">: </w:t>
+      </w:r>
+      <w:r>
+        <w:rPr>
+          <w:color w:val="000000"/>
+        </w:rPr>
+        <w:t>The system</w:t>
+      </w:r>
+      <w:r>
+        <w:rPr>
+          <w:color w:val="000000"/>
+        </w:rPr>
+        <w:t xml:space="preserve"> should be </w:t>
+      </w:r>
+      <w:r>
+        <w:rPr>
+          <w:color w:val="000000"/>
+        </w:rPr>
+        <w:t>user-friendly</w:t>
+      </w:r>
+      <w:r>
+        <w:rPr>
+          <w:color w:val="000000"/>
+        </w:rPr>
+        <w:t>.</w:t>
+      </w:r>
+    </w:p>
+    <w:p>
+      <w:pPr>
+        <w:spacing w:line="360" w:lineRule="auto"/>
+        <w:rPr>
+          <w:rFonts w:cs="Times New Roman"/>
+        </w:rPr>
+      </w:pPr>
+    </w:p>
+    <w:p>
+      <w:pPr>
+        <w:pStyle w:val="12normal"/>
+        <w:spacing w:line="360" w:lineRule="auto"/>
+        <w:ind w:left="360"/>
+        <w:rPr>
+          <w:rFonts w:cs="Times New Roman"/>
+        </w:rPr>
+      </w:pPr>
+      <w:r>
+        <w:rPr>
+          <w:rFonts w:cs="Times New Roman"/>
+        </w:rPr>
+        <w:t>3.1.</w:t>
+      </w:r>
+      <w:r>
+        <w:rPr>
+          <w:rFonts w:cs="Times New Roman"/>
+        </w:rPr>
+        <w:t>2</w:t>
+      </w:r>
+      <w:r>
+        <w:rPr>
+          <w:rFonts w:cs="Times New Roman"/>
+        </w:rPr>
+        <w:t xml:space="preserve"> </w:t>
+      </w:r>
+      <w:r>
+        <w:rPr>
+          <w:rFonts w:cs="Times New Roman"/>
+        </w:rPr>
+        <w:t>Feasibility Analysis</w:t>
+      </w:r>
+    </w:p>
+    <w:p>
+      <w:pPr>
+        <w:pStyle w:val="NormalWeb"/>
+        <w:spacing w:before="0" w:beforeAutospacing="0" w:after="160" w:afterAutospacing="0" w:line="360" w:lineRule="auto"/>
+        <w:jc w:val="both"/>
+      </w:pPr>
+      <w:r>
+        <w:rPr>
+          <w:color w:val="000000"/>
+        </w:rPr>
+        <w:t>It is an analysis of a proposed project to determine whether it is feasible and should go ahead Including economic, technical, operational, and scheduling considerations</w:t>
+      </w:r>
+    </w:p>
+    <w:p>
+      <w:pPr>
+        <w:pStyle w:val="NormalWeb"/>
+        <w:numPr>
+          <w:ilvl w:val="0"/>
+          <w:numId w:val="16"/>
+        </w:numPr>
+        <w:spacing w:before="0" w:beforeAutospacing="0" w:after="160" w:afterAutospacing="0" w:line="360" w:lineRule="auto"/>
+        <w:jc w:val="both"/>
+        <w:textAlignment w:val="baseline"/>
+        <w:rPr>
+          <w:b/>
+          <w:bCs/>
+          <w:color w:val="000000"/>
+        </w:rPr>
+      </w:pPr>
+      <w:r>
+        <w:rPr>
+          <w:b/>
+          <w:bCs/>
+          <w:color w:val="000000"/>
+        </w:rPr>
+        <w:t>Operational Feasibility</w:t>
+      </w:r>
+    </w:p>
+    <w:p>
+      <w:pPr>
+        <w:pStyle w:val="NormalWeb"/>
+        <w:spacing w:before="0" w:beforeAutospacing="0" w:after="0" w:afterAutospacing="0" w:line="360" w:lineRule="auto"/>
+        <w:ind w:left="720"/>
+        <w:jc w:val="both"/>
+      </w:pPr>
+      <w:r>
+        <w:rPr>
+          <w:color w:val="000000"/>
+        </w:rPr>
+        <w:t>The system is operationally practical since it can be used by ordinary users with basic computer abilities who do not require any further training. We created this system with the willingness and capacity to design, administer, and run a system that is simple for end-users to use.</w:t>
+      </w:r>
+    </w:p>
+    <w:p>
+      <w:pPr>
+        <w:pStyle w:val="NormalWeb"/>
+        <w:numPr>
+          <w:ilvl w:val="0"/>
+          <w:numId w:val="17"/>
+        </w:numPr>
+        <w:spacing w:before="0" w:beforeAutospacing="0" w:after="0" w:afterAutospacing="0" w:line="360" w:lineRule="auto"/>
+        <w:jc w:val="both"/>
+        <w:textAlignment w:val="baseline"/>
+        <w:rPr>
+          <w:b/>
+          <w:bCs/>
+          <w:color w:val="000000"/>
+        </w:rPr>
+      </w:pPr>
+      <w:r>
+        <w:rPr>
+          <w:b/>
+          <w:bCs/>
+          <w:color w:val="000000"/>
+        </w:rPr>
+        <w:t>Technical Feasibility</w:t>
+      </w:r>
+    </w:p>
+    <w:p>
+      <w:pPr>
+        <w:pStyle w:val="NormalWeb"/>
+        <w:spacing w:before="0" w:beforeAutospacing="0" w:after="0" w:afterAutospacing="0" w:line="360" w:lineRule="auto"/>
+        <w:ind w:left="720"/>
+        <w:jc w:val="both"/>
+      </w:pPr>
+      <w:r>
+        <w:rPr>
+          <w:color w:val="000000"/>
+        </w:rPr>
+        <w:lastRenderedPageBreak/>
+        <w:t>A large part of determining resources has to do with assessing technical feasibility. It considers the technical requirements of the proposed project. The technical requirements are then compared to the technical capability of the organization. The systems project is considered technically feasible if the internal technical capability is sufficient to support the project requirements.</w:t>
+      </w:r>
+    </w:p>
+    <w:p>
+      <w:pPr>
+        <w:pStyle w:val="NormalWeb"/>
+        <w:numPr>
+          <w:ilvl w:val="0"/>
+          <w:numId w:val="18"/>
+        </w:numPr>
+        <w:spacing w:before="0" w:beforeAutospacing="0" w:after="0" w:afterAutospacing="0" w:line="360" w:lineRule="auto"/>
+        <w:textAlignment w:val="baseline"/>
+        <w:rPr>
+          <w:b/>
+          <w:bCs/>
+          <w:color w:val="000000"/>
+        </w:rPr>
+      </w:pPr>
+      <w:r>
+        <w:rPr>
+          <w:b/>
+          <w:bCs/>
+          <w:color w:val="000000"/>
+        </w:rPr>
+        <w:t>Economic Feasibility</w:t>
+      </w:r>
+    </w:p>
+    <w:p>
+      <w:pPr>
+        <w:pStyle w:val="NormalWeb"/>
+        <w:spacing w:before="0" w:beforeAutospacing="0" w:after="0" w:afterAutospacing="0" w:line="360" w:lineRule="auto"/>
+        <w:ind w:left="720"/>
+      </w:pPr>
+      <w:r>
+        <w:rPr>
+          <w:color w:val="000000"/>
+        </w:rPr>
+        <w:t>The economic</w:t>
+      </w:r>
+      <w:r>
+        <w:rPr>
+          <w:color w:val="000000"/>
+        </w:rPr>
+        <w:t xml:space="preserve"> analysis could also be referred to as cost/benefit analysis. It is the most frequently used method for evaluating the effectiveness of a new system. In economic analysis</w:t>
+      </w:r>
+      <w:r>
+        <w:rPr>
+          <w:color w:val="000000"/>
+        </w:rPr>
+        <w:t>,</w:t>
+      </w:r>
+      <w:r>
+        <w:rPr>
+          <w:color w:val="000000"/>
+        </w:rPr>
+        <w:t xml:space="preserve"> the procedure is to determine the benefits and savings that are expected from a candidate system and compare them with costs. If </w:t>
+      </w:r>
+      <w:r>
+        <w:rPr>
+          <w:color w:val="000000"/>
+        </w:rPr>
+        <w:t xml:space="preserve">the </w:t>
+      </w:r>
+      <w:r>
+        <w:rPr>
+          <w:color w:val="000000"/>
+        </w:rPr>
+        <w:t>benefits outweigh costs, then the decision is made to design and implement the system. An entrepreneur must accurately weigh the cost versus benefits before taking action.</w:t>
+      </w:r>
+    </w:p>
+    <w:p>
+      <w:pPr>
+        <w:pStyle w:val="NormalWeb"/>
+        <w:numPr>
+          <w:ilvl w:val="0"/>
+          <w:numId w:val="19"/>
+        </w:numPr>
+        <w:spacing w:before="0" w:beforeAutospacing="0" w:after="0" w:afterAutospacing="0" w:line="360" w:lineRule="auto"/>
+        <w:jc w:val="both"/>
+        <w:textAlignment w:val="baseline"/>
+        <w:rPr>
+          <w:b/>
+          <w:bCs/>
+          <w:color w:val="000000"/>
+        </w:rPr>
+      </w:pPr>
+      <w:r>
+        <w:rPr>
+          <w:b/>
+          <w:bCs/>
+          <w:color w:val="000000"/>
+        </w:rPr>
+        <w:t>Schedule Feasibility</w:t>
+      </w:r>
+    </w:p>
+    <w:p>
+      <w:pPr>
+        <w:pStyle w:val="NormalWeb"/>
+        <w:spacing w:before="0" w:beforeAutospacing="0" w:after="0" w:afterAutospacing="0" w:line="360" w:lineRule="auto"/>
+        <w:ind w:left="720"/>
+        <w:jc w:val="both"/>
+        <w:rPr>
+          <w:color w:val="000000"/>
+        </w:rPr>
+      </w:pPr>
+      <w:r>
+        <w:rPr>
+          <w:color w:val="000000"/>
+          <w:shd w:val="clear" w:color="auto" w:fill="FFFFFF"/>
+        </w:rPr>
+        <w:t>Analysis is taken</w:t>
+      </w:r>
+      <w:r>
+        <w:rPr>
+          <w:color w:val="000000"/>
+        </w:rPr>
+        <w:t>, how much time is taken to compete this project. Studied about what are the factors are taking much time. Find the ways to deliver the system as soon as possible.</w:t>
+      </w:r>
+      <w:r>
+        <w:rPr>
+          <w:color w:val="000000"/>
+          <w:sz w:val="22"/>
+          <w:szCs w:val="22"/>
+        </w:rPr>
+        <w:t xml:space="preserve"> </w:t>
+      </w:r>
+      <w:r>
+        <w:rPr>
+          <w:color w:val="000000"/>
+        </w:rPr>
+        <w:t>This assessment is the most important for project success; after all, a project will fail if not completed on time. In scheduling feasibility, an organization estimates how much time the project will take to complete.</w:t>
+      </w:r>
+    </w:p>
+    <w:p>
+      <w:pPr>
+        <w:pStyle w:val="14h2"/>
+        <w:numPr>
+          <w:ilvl w:val="0"/>
+          <w:numId w:val="0"/>
+        </w:numPr>
+        <w:spacing w:line="360" w:lineRule="auto"/>
+        <w:rPr>
+          <w:rFonts w:cs="Times New Roman"/>
+        </w:rPr>
+      </w:pPr>
+      <w:r>
+        <w:rPr>
+          <w:rFonts w:cs="Times New Roman"/>
+        </w:rPr>
+        <w:t>3.2 System Design</w:t>
+      </w:r>
+    </w:p>
+    <w:p>
+      <w:pPr>
+        <w:spacing w:line="360" w:lineRule="auto"/>
+        <w:rPr>
+          <w:rFonts w:cs="Times New Roman"/>
+        </w:rPr>
+      </w:pPr>
+      <w:r>
+        <w:rPr>
+          <w:rFonts w:cs="Times New Roman"/>
+        </w:rPr>
+        <w:t>Software architecture is the blueprint of building software. It shows the overall structure of the</w:t>
+      </w:r>
+      <w:r>
+        <w:rPr>
+          <w:rFonts w:cs="Times New Roman"/>
+        </w:rPr>
+        <w:t xml:space="preserve"> </w:t>
+      </w:r>
+      <w:r>
+        <w:rPr>
+          <w:rFonts w:cs="Times New Roman"/>
+        </w:rPr>
+        <w:t>software, the collection of components in it, and how they interact with one another while hiding</w:t>
+      </w:r>
+      <w:r>
+        <w:rPr>
+          <w:rFonts w:cs="Times New Roman"/>
+        </w:rPr>
+        <w:t xml:space="preserve"> </w:t>
+      </w:r>
+      <w:r>
+        <w:rPr>
+          <w:rFonts w:cs="Times New Roman"/>
+        </w:rPr>
+        <w:t>the implementation.</w:t>
+      </w:r>
+    </w:p>
+    <w:p>
+      <w:pPr>
+        <w:pStyle w:val="12normal"/>
+        <w:spacing w:line="360" w:lineRule="auto"/>
+      </w:pPr>
+      <w:r>
+        <w:t xml:space="preserve">3.2.1 Data Modeling(ER-Diagram) </w:t>
+      </w:r>
+    </w:p>
+    <w:p>
+      <w:pPr>
+        <w:spacing w:line="360" w:lineRule="auto"/>
+      </w:pPr>
+      <w:r>
+        <w:t>An Entity-Relationship diagram shows the relationship among entity sets. An entity set is</w:t>
+      </w:r>
+      <w:r>
+        <w:t xml:space="preserve"> </w:t>
+      </w:r>
+      <w:r>
+        <w:t>a group of similar entities and these entities can have attributes.</w:t>
+      </w:r>
+    </w:p>
+    <w:p>
+      <w:pPr>
+        <w:spacing w:line="360" w:lineRule="auto"/>
+      </w:pPr>
+    </w:p>
+    <w:p>
+      <w:pPr>
+        <w:spacing w:line="360" w:lineRule="auto"/>
+      </w:pPr>
+    </w:p>
+    <w:p>
+      <w:pPr>
+        <w:spacing w:line="360" w:lineRule="auto"/>
+      </w:pPr>
+    </w:p>
+    <w:p>
+      <w:pPr>
+        <w:spacing w:line="360" w:lineRule="auto"/>
+      </w:pPr>
+    </w:p>
+    <w:p>
+      <w:pPr>
+        <w:pStyle w:val="12normal"/>
+      </w:pPr>
+      <w:r>
+        <w:lastRenderedPageBreak/>
+        <w:t>3.2.2 Process Modeling(DFD diagram)</w:t>
+      </w:r>
+    </w:p>
+    <w:p>
+      <w:pPr>
+        <w:pStyle w:val="12normal"/>
+      </w:pPr>
+    </w:p>
+    <w:p>
+      <w:pPr>
+        <w:pStyle w:val="12normal"/>
+      </w:pPr>
+      <w:r>
+        <w:t>3.2.3 Use Case Diagram</w:t>
+      </w:r>
+    </w:p>
+    <w:p>
+      <w:pPr>
+        <w:pStyle w:val="12normal"/>
+      </w:pPr>
+    </w:p>
+    <w:p>
+      <w:pPr>
+        <w:pStyle w:val="12normal"/>
+      </w:pPr>
+      <w:r>
+        <w:t>3.2.4 Database Schema Design</w:t>
+      </w:r>
+    </w:p>
+    <w:p>
+      <w:pPr>
+        <w:pStyle w:val="12normal"/>
+      </w:pPr>
+    </w:p>
+    <w:p>
+      <w:pPr>
+        <w:pStyle w:val="12normal"/>
+      </w:pPr>
+      <w:r>
+        <w:t>3.2.5 Interface Design</w:t>
+      </w:r>
+    </w:p>
+    <w:p>
+      <w:pPr>
+        <w:pStyle w:val="12normal"/>
+      </w:pPr>
+    </w:p>
+    <w:p>
+      <w:pPr>
+        <w:pStyle w:val="12normal"/>
+      </w:pPr>
+      <w:r>
+        <w:t xml:space="preserve">3.2.6 </w:t>
+      </w:r>
+      <w:r>
+        <w:t xml:space="preserve">Sequence Diagram </w:t>
+      </w:r>
+    </w:p>
+    <w:p>
+      <w:pPr>
+        <w:pStyle w:val="12normal"/>
+      </w:pPr>
+    </w:p>
+    <w:p>
+      <w:pPr>
+        <w:pStyle w:val="14h2"/>
+        <w:numPr>
+          <w:ilvl w:val="0"/>
+          <w:numId w:val="0"/>
+        </w:numPr>
+      </w:pPr>
+      <w:r>
+        <w:t>3.3 Algorithm Details</w:t>
+      </w:r>
+    </w:p>
+    <w:p/>
+    <w:p>
+      <w:r>
+        <w:t>Break array into sub array</w:t>
+      </w:r>
+    </w:p>
+    <w:p>
+      <w:pPr>
+        <w:pStyle w:val="12normal"/>
+        <w:spacing w:line="360" w:lineRule="auto"/>
+        <w:ind w:left="360"/>
+        <w:rPr>
+          <w:rFonts w:cs="Times New Roman"/>
+        </w:rPr>
+      </w:pPr>
     </w:p>
     <w:sectPr>
       <w:pgSz w:w="12240" w:h="15840"/>
@@ -504,6 +2995,92 @@
     </w:lvl>
   </w:abstractNum>
   <w:abstractNum w:abstractNumId="1" w15:restartNumberingAfterBreak="0">
+    <w:nsid w:val="14A06C43"/>
+    <w:multiLevelType w:val="hybridMultilevel"/>
+    <w:tmpl w:val="20363DF8"/>
+    <w:lvl w:ilvl="0" w:tplc="0409001B">
+      <w:start w:val="1"/>
+      <w:numFmt w:val="lowerRoman"/>
+      <w:lvlText w:val="%1."/>
+      <w:lvlJc w:val="right"/>
+      <w:pPr>
+        <w:ind w:left="720" w:hanging="360"/>
+      </w:pPr>
+    </w:lvl>
+    <w:lvl w:ilvl="1" w:tplc="04090019" w:tentative="1">
+      <w:start w:val="1"/>
+      <w:numFmt w:val="lowerLetter"/>
+      <w:lvlText w:val="%2."/>
+      <w:lvlJc w:val="left"/>
+      <w:pPr>
+        <w:ind w:left="1440" w:hanging="360"/>
+      </w:pPr>
+    </w:lvl>
+    <w:lvl w:ilvl="2" w:tplc="0409001B" w:tentative="1">
+      <w:start w:val="1"/>
+      <w:numFmt w:val="lowerRoman"/>
+      <w:lvlText w:val="%3."/>
+      <w:lvlJc w:val="right"/>
+      <w:pPr>
+        <w:ind w:left="2160" w:hanging="180"/>
+      </w:pPr>
+    </w:lvl>
+    <w:lvl w:ilvl="3" w:tplc="0409000F" w:tentative="1">
+      <w:start w:val="1"/>
+      <w:numFmt w:val="decimal"/>
+      <w:lvlText w:val="%4."/>
+      <w:lvlJc w:val="left"/>
+      <w:pPr>
+        <w:ind w:left="2880" w:hanging="360"/>
+      </w:pPr>
+    </w:lvl>
+    <w:lvl w:ilvl="4" w:tplc="04090019" w:tentative="1">
+      <w:start w:val="1"/>
+      <w:numFmt w:val="lowerLetter"/>
+      <w:lvlText w:val="%5."/>
+      <w:lvlJc w:val="left"/>
+      <w:pPr>
+        <w:ind w:left="3600" w:hanging="360"/>
+      </w:pPr>
+    </w:lvl>
+    <w:lvl w:ilvl="5" w:tplc="0409001B" w:tentative="1">
+      <w:start w:val="1"/>
+      <w:numFmt w:val="lowerRoman"/>
+      <w:lvlText w:val="%6."/>
+      <w:lvlJc w:val="right"/>
+      <w:pPr>
+        <w:ind w:left="4320" w:hanging="180"/>
+      </w:pPr>
+    </w:lvl>
+    <w:lvl w:ilvl="6" w:tplc="0409000F" w:tentative="1">
+      <w:start w:val="1"/>
+      <w:numFmt w:val="decimal"/>
+      <w:lvlText w:val="%7."/>
+      <w:lvlJc w:val="left"/>
+      <w:pPr>
+        <w:ind w:left="5040" w:hanging="360"/>
+      </w:pPr>
+    </w:lvl>
+    <w:lvl w:ilvl="7" w:tplc="04090019" w:tentative="1">
+      <w:start w:val="1"/>
+      <w:numFmt w:val="lowerLetter"/>
+      <w:lvlText w:val="%8."/>
+      <w:lvlJc w:val="left"/>
+      <w:pPr>
+        <w:ind w:left="5760" w:hanging="360"/>
+      </w:pPr>
+    </w:lvl>
+    <w:lvl w:ilvl="8" w:tplc="0409001B" w:tentative="1">
+      <w:start w:val="1"/>
+      <w:numFmt w:val="lowerRoman"/>
+      <w:lvlText w:val="%9."/>
+      <w:lvlJc w:val="right"/>
+      <w:pPr>
+        <w:ind w:left="6480" w:hanging="180"/>
+      </w:pPr>
+    </w:lvl>
+  </w:abstractNum>
+  <w:abstractNum w:abstractNumId="2" w15:restartNumberingAfterBreak="0">
     <w:nsid w:val="186D3E5B"/>
     <w:multiLevelType w:val="hybridMultilevel"/>
     <w:tmpl w:val="CB6A23F6"/>
@@ -616,7 +3193,391 @@
       </w:rPr>
     </w:lvl>
   </w:abstractNum>
-  <w:abstractNum w:abstractNumId="2" w15:restartNumberingAfterBreak="0">
+  <w:abstractNum w:abstractNumId="3" w15:restartNumberingAfterBreak="0">
+    <w:nsid w:val="1AF8536E"/>
+    <w:multiLevelType w:val="multilevel"/>
+    <w:tmpl w:val="DA2A21AC"/>
+    <w:lvl w:ilvl="0">
+      <w:start w:val="1"/>
+      <w:numFmt w:val="bullet"/>
+      <w:lvlText w:val=""/>
+      <w:lvlJc w:val="left"/>
+      <w:pPr>
+        <w:tabs>
+          <w:tab w:val="num" w:pos="720"/>
+        </w:tabs>
+        <w:ind w:left="720" w:hanging="360"/>
+      </w:pPr>
+      <w:rPr>
+        <w:rFonts w:ascii="Symbol" w:hAnsi="Symbol" w:hint="default"/>
+        <w:sz w:val="20"/>
+      </w:rPr>
+    </w:lvl>
+    <w:lvl w:ilvl="1" w:tentative="1">
+      <w:start w:val="1"/>
+      <w:numFmt w:val="bullet"/>
+      <w:lvlText w:val="o"/>
+      <w:lvlJc w:val="left"/>
+      <w:pPr>
+        <w:tabs>
+          <w:tab w:val="num" w:pos="1440"/>
+        </w:tabs>
+        <w:ind w:left="1440" w:hanging="360"/>
+      </w:pPr>
+      <w:rPr>
+        <w:rFonts w:ascii="Courier New" w:hAnsi="Courier New" w:hint="default"/>
+        <w:sz w:val="20"/>
+      </w:rPr>
+    </w:lvl>
+    <w:lvl w:ilvl="2" w:tentative="1">
+      <w:start w:val="1"/>
+      <w:numFmt w:val="bullet"/>
+      <w:lvlText w:val=""/>
+      <w:lvlJc w:val="left"/>
+      <w:pPr>
+        <w:tabs>
+          <w:tab w:val="num" w:pos="2160"/>
+        </w:tabs>
+        <w:ind w:left="2160" w:hanging="360"/>
+      </w:pPr>
+      <w:rPr>
+        <w:rFonts w:ascii="Wingdings" w:hAnsi="Wingdings" w:hint="default"/>
+        <w:sz w:val="20"/>
+      </w:rPr>
+    </w:lvl>
+    <w:lvl w:ilvl="3" w:tentative="1">
+      <w:start w:val="1"/>
+      <w:numFmt w:val="bullet"/>
+      <w:lvlText w:val=""/>
+      <w:lvlJc w:val="left"/>
+      <w:pPr>
+        <w:tabs>
+          <w:tab w:val="num" w:pos="2880"/>
+        </w:tabs>
+        <w:ind w:left="2880" w:hanging="360"/>
+      </w:pPr>
+      <w:rPr>
+        <w:rFonts w:ascii="Wingdings" w:hAnsi="Wingdings" w:hint="default"/>
+        <w:sz w:val="20"/>
+      </w:rPr>
+    </w:lvl>
+    <w:lvl w:ilvl="4" w:tentative="1">
+      <w:start w:val="1"/>
+      <w:numFmt w:val="bullet"/>
+      <w:lvlText w:val=""/>
+      <w:lvlJc w:val="left"/>
+      <w:pPr>
+        <w:tabs>
+          <w:tab w:val="num" w:pos="3600"/>
+        </w:tabs>
+        <w:ind w:left="3600" w:hanging="360"/>
+      </w:pPr>
+      <w:rPr>
+        <w:rFonts w:ascii="Wingdings" w:hAnsi="Wingdings" w:hint="default"/>
+        <w:sz w:val="20"/>
+      </w:rPr>
+    </w:lvl>
+    <w:lvl w:ilvl="5" w:tentative="1">
+      <w:start w:val="1"/>
+      <w:numFmt w:val="bullet"/>
+      <w:lvlText w:val=""/>
+      <w:lvlJc w:val="left"/>
+      <w:pPr>
+        <w:tabs>
+          <w:tab w:val="num" w:pos="4320"/>
+        </w:tabs>
+        <w:ind w:left="4320" w:hanging="360"/>
+      </w:pPr>
+      <w:rPr>
+        <w:rFonts w:ascii="Wingdings" w:hAnsi="Wingdings" w:hint="default"/>
+        <w:sz w:val="20"/>
+      </w:rPr>
+    </w:lvl>
+    <w:lvl w:ilvl="6" w:tentative="1">
+      <w:start w:val="1"/>
+      <w:numFmt w:val="bullet"/>
+      <w:lvlText w:val=""/>
+      <w:lvlJc w:val="left"/>
+      <w:pPr>
+        <w:tabs>
+          <w:tab w:val="num" w:pos="5040"/>
+        </w:tabs>
+        <w:ind w:left="5040" w:hanging="360"/>
+      </w:pPr>
+      <w:rPr>
+        <w:rFonts w:ascii="Wingdings" w:hAnsi="Wingdings" w:hint="default"/>
+        <w:sz w:val="20"/>
+      </w:rPr>
+    </w:lvl>
+    <w:lvl w:ilvl="7" w:tentative="1">
+      <w:start w:val="1"/>
+      <w:numFmt w:val="bullet"/>
+      <w:lvlText w:val=""/>
+      <w:lvlJc w:val="left"/>
+      <w:pPr>
+        <w:tabs>
+          <w:tab w:val="num" w:pos="5760"/>
+        </w:tabs>
+        <w:ind w:left="5760" w:hanging="360"/>
+      </w:pPr>
+      <w:rPr>
+        <w:rFonts w:ascii="Wingdings" w:hAnsi="Wingdings" w:hint="default"/>
+        <w:sz w:val="20"/>
+      </w:rPr>
+    </w:lvl>
+    <w:lvl w:ilvl="8" w:tentative="1">
+      <w:start w:val="1"/>
+      <w:numFmt w:val="bullet"/>
+      <w:lvlText w:val=""/>
+      <w:lvlJc w:val="left"/>
+      <w:pPr>
+        <w:tabs>
+          <w:tab w:val="num" w:pos="6480"/>
+        </w:tabs>
+        <w:ind w:left="6480" w:hanging="360"/>
+      </w:pPr>
+      <w:rPr>
+        <w:rFonts w:ascii="Wingdings" w:hAnsi="Wingdings" w:hint="default"/>
+        <w:sz w:val="20"/>
+      </w:rPr>
+    </w:lvl>
+  </w:abstractNum>
+  <w:abstractNum w:abstractNumId="4" w15:restartNumberingAfterBreak="0">
+    <w:nsid w:val="211C6216"/>
+    <w:multiLevelType w:val="multilevel"/>
+    <w:tmpl w:val="72A24E90"/>
+    <w:lvl w:ilvl="0">
+      <w:start w:val="1"/>
+      <w:numFmt w:val="bullet"/>
+      <w:lvlText w:val=""/>
+      <w:lvlJc w:val="left"/>
+      <w:pPr>
+        <w:tabs>
+          <w:tab w:val="num" w:pos="720"/>
+        </w:tabs>
+        <w:ind w:left="720" w:hanging="360"/>
+      </w:pPr>
+      <w:rPr>
+        <w:rFonts w:ascii="Symbol" w:hAnsi="Symbol" w:hint="default"/>
+        <w:sz w:val="20"/>
+      </w:rPr>
+    </w:lvl>
+    <w:lvl w:ilvl="1" w:tentative="1">
+      <w:start w:val="1"/>
+      <w:numFmt w:val="bullet"/>
+      <w:lvlText w:val="o"/>
+      <w:lvlJc w:val="left"/>
+      <w:pPr>
+        <w:tabs>
+          <w:tab w:val="num" w:pos="1440"/>
+        </w:tabs>
+        <w:ind w:left="1440" w:hanging="360"/>
+      </w:pPr>
+      <w:rPr>
+        <w:rFonts w:ascii="Courier New" w:hAnsi="Courier New" w:hint="default"/>
+        <w:sz w:val="20"/>
+      </w:rPr>
+    </w:lvl>
+    <w:lvl w:ilvl="2" w:tentative="1">
+      <w:start w:val="1"/>
+      <w:numFmt w:val="bullet"/>
+      <w:lvlText w:val=""/>
+      <w:lvlJc w:val="left"/>
+      <w:pPr>
+        <w:tabs>
+          <w:tab w:val="num" w:pos="2160"/>
+        </w:tabs>
+        <w:ind w:left="2160" w:hanging="360"/>
+      </w:pPr>
+      <w:rPr>
+        <w:rFonts w:ascii="Wingdings" w:hAnsi="Wingdings" w:hint="default"/>
+        <w:sz w:val="20"/>
+      </w:rPr>
+    </w:lvl>
+    <w:lvl w:ilvl="3" w:tentative="1">
+      <w:start w:val="1"/>
+      <w:numFmt w:val="bullet"/>
+      <w:lvlText w:val=""/>
+      <w:lvlJc w:val="left"/>
+      <w:pPr>
+        <w:tabs>
+          <w:tab w:val="num" w:pos="2880"/>
+        </w:tabs>
+        <w:ind w:left="2880" w:hanging="360"/>
+      </w:pPr>
+      <w:rPr>
+        <w:rFonts w:ascii="Wingdings" w:hAnsi="Wingdings" w:hint="default"/>
+        <w:sz w:val="20"/>
+      </w:rPr>
+    </w:lvl>
+    <w:lvl w:ilvl="4" w:tentative="1">
+      <w:start w:val="1"/>
+      <w:numFmt w:val="bullet"/>
+      <w:lvlText w:val=""/>
+      <w:lvlJc w:val="left"/>
+      <w:pPr>
+        <w:tabs>
+          <w:tab w:val="num" w:pos="3600"/>
+        </w:tabs>
+        <w:ind w:left="3600" w:hanging="360"/>
+      </w:pPr>
+      <w:rPr>
+        <w:rFonts w:ascii="Wingdings" w:hAnsi="Wingdings" w:hint="default"/>
+        <w:sz w:val="20"/>
+      </w:rPr>
+    </w:lvl>
+    <w:lvl w:ilvl="5" w:tentative="1">
+      <w:start w:val="1"/>
+      <w:numFmt w:val="bullet"/>
+      <w:lvlText w:val=""/>
+      <w:lvlJc w:val="left"/>
+      <w:pPr>
+        <w:tabs>
+          <w:tab w:val="num" w:pos="4320"/>
+        </w:tabs>
+        <w:ind w:left="4320" w:hanging="360"/>
+      </w:pPr>
+      <w:rPr>
+        <w:rFonts w:ascii="Wingdings" w:hAnsi="Wingdings" w:hint="default"/>
+        <w:sz w:val="20"/>
+      </w:rPr>
+    </w:lvl>
+    <w:lvl w:ilvl="6" w:tentative="1">
+      <w:start w:val="1"/>
+      <w:numFmt w:val="bullet"/>
+      <w:lvlText w:val=""/>
+      <w:lvlJc w:val="left"/>
+      <w:pPr>
+        <w:tabs>
+          <w:tab w:val="num" w:pos="5040"/>
+        </w:tabs>
+        <w:ind w:left="5040" w:hanging="360"/>
+      </w:pPr>
+      <w:rPr>
+        <w:rFonts w:ascii="Wingdings" w:hAnsi="Wingdings" w:hint="default"/>
+        <w:sz w:val="20"/>
+      </w:rPr>
+    </w:lvl>
+    <w:lvl w:ilvl="7" w:tentative="1">
+      <w:start w:val="1"/>
+      <w:numFmt w:val="bullet"/>
+      <w:lvlText w:val=""/>
+      <w:lvlJc w:val="left"/>
+      <w:pPr>
+        <w:tabs>
+          <w:tab w:val="num" w:pos="5760"/>
+        </w:tabs>
+        <w:ind w:left="5760" w:hanging="360"/>
+      </w:pPr>
+      <w:rPr>
+        <w:rFonts w:ascii="Wingdings" w:hAnsi="Wingdings" w:hint="default"/>
+        <w:sz w:val="20"/>
+      </w:rPr>
+    </w:lvl>
+    <w:lvl w:ilvl="8" w:tentative="1">
+      <w:start w:val="1"/>
+      <w:numFmt w:val="bullet"/>
+      <w:lvlText w:val=""/>
+      <w:lvlJc w:val="left"/>
+      <w:pPr>
+        <w:tabs>
+          <w:tab w:val="num" w:pos="6480"/>
+        </w:tabs>
+        <w:ind w:left="6480" w:hanging="360"/>
+      </w:pPr>
+      <w:rPr>
+        <w:rFonts w:ascii="Wingdings" w:hAnsi="Wingdings" w:hint="default"/>
+        <w:sz w:val="20"/>
+      </w:rPr>
+    </w:lvl>
+  </w:abstractNum>
+  <w:abstractNum w:abstractNumId="5" w15:restartNumberingAfterBreak="0">
+    <w:nsid w:val="26AF4247"/>
+    <w:multiLevelType w:val="multilevel"/>
+    <w:tmpl w:val="0409001F"/>
+    <w:lvl w:ilvl="0">
+      <w:start w:val="1"/>
+      <w:numFmt w:val="decimal"/>
+      <w:lvlText w:val="%1."/>
+      <w:lvlJc w:val="left"/>
+      <w:pPr>
+        <w:ind w:left="360" w:hanging="360"/>
+      </w:pPr>
+    </w:lvl>
+    <w:lvl w:ilvl="1">
+      <w:start w:val="1"/>
+      <w:numFmt w:val="decimal"/>
+      <w:lvlText w:val="%1.%2."/>
+      <w:lvlJc w:val="left"/>
+      <w:pPr>
+        <w:ind w:left="792" w:hanging="432"/>
+      </w:pPr>
+    </w:lvl>
+    <w:lvl w:ilvl="2">
+      <w:start w:val="1"/>
+      <w:numFmt w:val="decimal"/>
+      <w:lvlText w:val="%1.%2.%3."/>
+      <w:lvlJc w:val="left"/>
+      <w:pPr>
+        <w:ind w:left="1224" w:hanging="504"/>
+      </w:pPr>
+    </w:lvl>
+    <w:lvl w:ilvl="3">
+      <w:start w:val="1"/>
+      <w:numFmt w:val="decimal"/>
+      <w:lvlText w:val="%1.%2.%3.%4."/>
+      <w:lvlJc w:val="left"/>
+      <w:pPr>
+        <w:ind w:left="1728" w:hanging="648"/>
+      </w:pPr>
+    </w:lvl>
+    <w:lvl w:ilvl="4">
+      <w:start w:val="1"/>
+      <w:numFmt w:val="decimal"/>
+      <w:lvlText w:val="%1.%2.%3.%4.%5."/>
+      <w:lvlJc w:val="left"/>
+      <w:pPr>
+        <w:ind w:left="2232" w:hanging="792"/>
+      </w:pPr>
+    </w:lvl>
+    <w:lvl w:ilvl="5">
+      <w:start w:val="1"/>
+      <w:numFmt w:val="decimal"/>
+      <w:lvlText w:val="%1.%2.%3.%4.%5.%6."/>
+      <w:lvlJc w:val="left"/>
+      <w:pPr>
+        <w:ind w:left="2736" w:hanging="936"/>
+      </w:pPr>
+    </w:lvl>
+    <w:lvl w:ilvl="6">
+      <w:start w:val="1"/>
+      <w:numFmt w:val="decimal"/>
+      <w:lvlText w:val="%1.%2.%3.%4.%5.%6.%7."/>
+      <w:lvlJc w:val="left"/>
+      <w:pPr>
+        <w:ind w:left="3240" w:hanging="1080"/>
+      </w:pPr>
+    </w:lvl>
+    <w:lvl w:ilvl="7">
+      <w:start w:val="1"/>
+      <w:numFmt w:val="decimal"/>
+      <w:lvlText w:val="%1.%2.%3.%4.%5.%6.%7.%8."/>
+      <w:lvlJc w:val="left"/>
+      <w:pPr>
+        <w:ind w:left="3744" w:hanging="1224"/>
+      </w:pPr>
+    </w:lvl>
+    <w:lvl w:ilvl="8">
+      <w:start w:val="1"/>
+      <w:numFmt w:val="decimal"/>
+      <w:lvlText w:val="%1.%2.%3.%4.%5.%6.%7.%8.%9."/>
+      <w:lvlJc w:val="left"/>
+      <w:pPr>
+        <w:ind w:left="4320" w:hanging="1440"/>
+      </w:pPr>
+    </w:lvl>
+  </w:abstractNum>
+  <w:abstractNum w:abstractNumId="6" w15:restartNumberingAfterBreak="0">
     <w:nsid w:val="36214C8F"/>
     <w:multiLevelType w:val="hybridMultilevel"/>
     <w:tmpl w:val="7F5447A2"/>
@@ -729,7 +3690,1010 @@
       </w:rPr>
     </w:lvl>
   </w:abstractNum>
-  <w:abstractNum w:abstractNumId="3" w15:restartNumberingAfterBreak="0">
+  <w:abstractNum w:abstractNumId="7" w15:restartNumberingAfterBreak="0">
+    <w:nsid w:val="432D6113"/>
+    <w:multiLevelType w:val="hybridMultilevel"/>
+    <w:tmpl w:val="BF2EC1DA"/>
+    <w:lvl w:ilvl="0" w:tplc="0409001B">
+      <w:start w:val="1"/>
+      <w:numFmt w:val="lowerRoman"/>
+      <w:lvlText w:val="%1."/>
+      <w:lvlJc w:val="right"/>
+      <w:pPr>
+        <w:ind w:left="720" w:hanging="360"/>
+      </w:pPr>
+    </w:lvl>
+    <w:lvl w:ilvl="1" w:tplc="04090019" w:tentative="1">
+      <w:start w:val="1"/>
+      <w:numFmt w:val="lowerLetter"/>
+      <w:lvlText w:val="%2."/>
+      <w:lvlJc w:val="left"/>
+      <w:pPr>
+        <w:ind w:left="1440" w:hanging="360"/>
+      </w:pPr>
+    </w:lvl>
+    <w:lvl w:ilvl="2" w:tplc="0409001B" w:tentative="1">
+      <w:start w:val="1"/>
+      <w:numFmt w:val="lowerRoman"/>
+      <w:lvlText w:val="%3."/>
+      <w:lvlJc w:val="right"/>
+      <w:pPr>
+        <w:ind w:left="2160" w:hanging="180"/>
+      </w:pPr>
+    </w:lvl>
+    <w:lvl w:ilvl="3" w:tplc="0409000F" w:tentative="1">
+      <w:start w:val="1"/>
+      <w:numFmt w:val="decimal"/>
+      <w:lvlText w:val="%4."/>
+      <w:lvlJc w:val="left"/>
+      <w:pPr>
+        <w:ind w:left="2880" w:hanging="360"/>
+      </w:pPr>
+    </w:lvl>
+    <w:lvl w:ilvl="4" w:tplc="04090019" w:tentative="1">
+      <w:start w:val="1"/>
+      <w:numFmt w:val="lowerLetter"/>
+      <w:lvlText w:val="%5."/>
+      <w:lvlJc w:val="left"/>
+      <w:pPr>
+        <w:ind w:left="3600" w:hanging="360"/>
+      </w:pPr>
+    </w:lvl>
+    <w:lvl w:ilvl="5" w:tplc="0409001B" w:tentative="1">
+      <w:start w:val="1"/>
+      <w:numFmt w:val="lowerRoman"/>
+      <w:lvlText w:val="%6."/>
+      <w:lvlJc w:val="right"/>
+      <w:pPr>
+        <w:ind w:left="4320" w:hanging="180"/>
+      </w:pPr>
+    </w:lvl>
+    <w:lvl w:ilvl="6" w:tplc="0409000F" w:tentative="1">
+      <w:start w:val="1"/>
+      <w:numFmt w:val="decimal"/>
+      <w:lvlText w:val="%7."/>
+      <w:lvlJc w:val="left"/>
+      <w:pPr>
+        <w:ind w:left="5040" w:hanging="360"/>
+      </w:pPr>
+    </w:lvl>
+    <w:lvl w:ilvl="7" w:tplc="04090019" w:tentative="1">
+      <w:start w:val="1"/>
+      <w:numFmt w:val="lowerLetter"/>
+      <w:lvlText w:val="%8."/>
+      <w:lvlJc w:val="left"/>
+      <w:pPr>
+        <w:ind w:left="5760" w:hanging="360"/>
+      </w:pPr>
+    </w:lvl>
+    <w:lvl w:ilvl="8" w:tplc="0409001B" w:tentative="1">
+      <w:start w:val="1"/>
+      <w:numFmt w:val="lowerRoman"/>
+      <w:lvlText w:val="%9."/>
+      <w:lvlJc w:val="right"/>
+      <w:pPr>
+        <w:ind w:left="6480" w:hanging="180"/>
+      </w:pPr>
+    </w:lvl>
+  </w:abstractNum>
+  <w:abstractNum w:abstractNumId="8" w15:restartNumberingAfterBreak="0">
+    <w:nsid w:val="483C5680"/>
+    <w:multiLevelType w:val="multilevel"/>
+    <w:tmpl w:val="6C50AE5E"/>
+    <w:lvl w:ilvl="0">
+      <w:start w:val="1"/>
+      <w:numFmt w:val="bullet"/>
+      <w:lvlText w:val=""/>
+      <w:lvlJc w:val="left"/>
+      <w:pPr>
+        <w:tabs>
+          <w:tab w:val="num" w:pos="720"/>
+        </w:tabs>
+        <w:ind w:left="720" w:hanging="360"/>
+      </w:pPr>
+      <w:rPr>
+        <w:rFonts w:ascii="Symbol" w:hAnsi="Symbol" w:hint="default"/>
+        <w:sz w:val="20"/>
+      </w:rPr>
+    </w:lvl>
+    <w:lvl w:ilvl="1" w:tentative="1">
+      <w:start w:val="1"/>
+      <w:numFmt w:val="bullet"/>
+      <w:lvlText w:val="o"/>
+      <w:lvlJc w:val="left"/>
+      <w:pPr>
+        <w:tabs>
+          <w:tab w:val="num" w:pos="1440"/>
+        </w:tabs>
+        <w:ind w:left="1440" w:hanging="360"/>
+      </w:pPr>
+      <w:rPr>
+        <w:rFonts w:ascii="Courier New" w:hAnsi="Courier New" w:hint="default"/>
+        <w:sz w:val="20"/>
+      </w:rPr>
+    </w:lvl>
+    <w:lvl w:ilvl="2" w:tentative="1">
+      <w:start w:val="1"/>
+      <w:numFmt w:val="bullet"/>
+      <w:lvlText w:val=""/>
+      <w:lvlJc w:val="left"/>
+      <w:pPr>
+        <w:tabs>
+          <w:tab w:val="num" w:pos="2160"/>
+        </w:tabs>
+        <w:ind w:left="2160" w:hanging="360"/>
+      </w:pPr>
+      <w:rPr>
+        <w:rFonts w:ascii="Wingdings" w:hAnsi="Wingdings" w:hint="default"/>
+        <w:sz w:val="20"/>
+      </w:rPr>
+    </w:lvl>
+    <w:lvl w:ilvl="3" w:tentative="1">
+      <w:start w:val="1"/>
+      <w:numFmt w:val="bullet"/>
+      <w:lvlText w:val=""/>
+      <w:lvlJc w:val="left"/>
+      <w:pPr>
+        <w:tabs>
+          <w:tab w:val="num" w:pos="2880"/>
+        </w:tabs>
+        <w:ind w:left="2880" w:hanging="360"/>
+      </w:pPr>
+      <w:rPr>
+        <w:rFonts w:ascii="Wingdings" w:hAnsi="Wingdings" w:hint="default"/>
+        <w:sz w:val="20"/>
+      </w:rPr>
+    </w:lvl>
+    <w:lvl w:ilvl="4" w:tentative="1">
+      <w:start w:val="1"/>
+      <w:numFmt w:val="bullet"/>
+      <w:lvlText w:val=""/>
+      <w:lvlJc w:val="left"/>
+      <w:pPr>
+        <w:tabs>
+          <w:tab w:val="num" w:pos="3600"/>
+        </w:tabs>
+        <w:ind w:left="3600" w:hanging="360"/>
+      </w:pPr>
+      <w:rPr>
+        <w:rFonts w:ascii="Wingdings" w:hAnsi="Wingdings" w:hint="default"/>
+        <w:sz w:val="20"/>
+      </w:rPr>
+    </w:lvl>
+    <w:lvl w:ilvl="5" w:tentative="1">
+      <w:start w:val="1"/>
+      <w:numFmt w:val="bullet"/>
+      <w:lvlText w:val=""/>
+      <w:lvlJc w:val="left"/>
+      <w:pPr>
+        <w:tabs>
+          <w:tab w:val="num" w:pos="4320"/>
+        </w:tabs>
+        <w:ind w:left="4320" w:hanging="360"/>
+      </w:pPr>
+      <w:rPr>
+        <w:rFonts w:ascii="Wingdings" w:hAnsi="Wingdings" w:hint="default"/>
+        <w:sz w:val="20"/>
+      </w:rPr>
+    </w:lvl>
+    <w:lvl w:ilvl="6" w:tentative="1">
+      <w:start w:val="1"/>
+      <w:numFmt w:val="bullet"/>
+      <w:lvlText w:val=""/>
+      <w:lvlJc w:val="left"/>
+      <w:pPr>
+        <w:tabs>
+          <w:tab w:val="num" w:pos="5040"/>
+        </w:tabs>
+        <w:ind w:left="5040" w:hanging="360"/>
+      </w:pPr>
+      <w:rPr>
+        <w:rFonts w:ascii="Wingdings" w:hAnsi="Wingdings" w:hint="default"/>
+        <w:sz w:val="20"/>
+      </w:rPr>
+    </w:lvl>
+    <w:lvl w:ilvl="7" w:tentative="1">
+      <w:start w:val="1"/>
+      <w:numFmt w:val="bullet"/>
+      <w:lvlText w:val=""/>
+      <w:lvlJc w:val="left"/>
+      <w:pPr>
+        <w:tabs>
+          <w:tab w:val="num" w:pos="5760"/>
+        </w:tabs>
+        <w:ind w:left="5760" w:hanging="360"/>
+      </w:pPr>
+      <w:rPr>
+        <w:rFonts w:ascii="Wingdings" w:hAnsi="Wingdings" w:hint="default"/>
+        <w:sz w:val="20"/>
+      </w:rPr>
+    </w:lvl>
+    <w:lvl w:ilvl="8" w:tentative="1">
+      <w:start w:val="1"/>
+      <w:numFmt w:val="bullet"/>
+      <w:lvlText w:val=""/>
+      <w:lvlJc w:val="left"/>
+      <w:pPr>
+        <w:tabs>
+          <w:tab w:val="num" w:pos="6480"/>
+        </w:tabs>
+        <w:ind w:left="6480" w:hanging="360"/>
+      </w:pPr>
+      <w:rPr>
+        <w:rFonts w:ascii="Wingdings" w:hAnsi="Wingdings" w:hint="default"/>
+        <w:sz w:val="20"/>
+      </w:rPr>
+    </w:lvl>
+  </w:abstractNum>
+  <w:abstractNum w:abstractNumId="9" w15:restartNumberingAfterBreak="0">
+    <w:nsid w:val="4BF0095F"/>
+    <w:multiLevelType w:val="multilevel"/>
+    <w:tmpl w:val="7ED67A24"/>
+    <w:lvl w:ilvl="0">
+      <w:start w:val="1"/>
+      <w:numFmt w:val="bullet"/>
+      <w:lvlText w:val=""/>
+      <w:lvlJc w:val="left"/>
+      <w:pPr>
+        <w:tabs>
+          <w:tab w:val="num" w:pos="720"/>
+        </w:tabs>
+        <w:ind w:left="720" w:hanging="360"/>
+      </w:pPr>
+      <w:rPr>
+        <w:rFonts w:ascii="Symbol" w:hAnsi="Symbol" w:hint="default"/>
+        <w:sz w:val="20"/>
+      </w:rPr>
+    </w:lvl>
+    <w:lvl w:ilvl="1" w:tentative="1">
+      <w:start w:val="1"/>
+      <w:numFmt w:val="bullet"/>
+      <w:lvlText w:val="o"/>
+      <w:lvlJc w:val="left"/>
+      <w:pPr>
+        <w:tabs>
+          <w:tab w:val="num" w:pos="1440"/>
+        </w:tabs>
+        <w:ind w:left="1440" w:hanging="360"/>
+      </w:pPr>
+      <w:rPr>
+        <w:rFonts w:ascii="Courier New" w:hAnsi="Courier New" w:hint="default"/>
+        <w:sz w:val="20"/>
+      </w:rPr>
+    </w:lvl>
+    <w:lvl w:ilvl="2" w:tentative="1">
+      <w:start w:val="1"/>
+      <w:numFmt w:val="bullet"/>
+      <w:lvlText w:val=""/>
+      <w:lvlJc w:val="left"/>
+      <w:pPr>
+        <w:tabs>
+          <w:tab w:val="num" w:pos="2160"/>
+        </w:tabs>
+        <w:ind w:left="2160" w:hanging="360"/>
+      </w:pPr>
+      <w:rPr>
+        <w:rFonts w:ascii="Wingdings" w:hAnsi="Wingdings" w:hint="default"/>
+        <w:sz w:val="20"/>
+      </w:rPr>
+    </w:lvl>
+    <w:lvl w:ilvl="3" w:tentative="1">
+      <w:start w:val="1"/>
+      <w:numFmt w:val="bullet"/>
+      <w:lvlText w:val=""/>
+      <w:lvlJc w:val="left"/>
+      <w:pPr>
+        <w:tabs>
+          <w:tab w:val="num" w:pos="2880"/>
+        </w:tabs>
+        <w:ind w:left="2880" w:hanging="360"/>
+      </w:pPr>
+      <w:rPr>
+        <w:rFonts w:ascii="Wingdings" w:hAnsi="Wingdings" w:hint="default"/>
+        <w:sz w:val="20"/>
+      </w:rPr>
+    </w:lvl>
+    <w:lvl w:ilvl="4" w:tentative="1">
+      <w:start w:val="1"/>
+      <w:numFmt w:val="bullet"/>
+      <w:lvlText w:val=""/>
+      <w:lvlJc w:val="left"/>
+      <w:pPr>
+        <w:tabs>
+          <w:tab w:val="num" w:pos="3600"/>
+        </w:tabs>
+        <w:ind w:left="3600" w:hanging="360"/>
+      </w:pPr>
+      <w:rPr>
+        <w:rFonts w:ascii="Wingdings" w:hAnsi="Wingdings" w:hint="default"/>
+        <w:sz w:val="20"/>
+      </w:rPr>
+    </w:lvl>
+    <w:lvl w:ilvl="5" w:tentative="1">
+      <w:start w:val="1"/>
+      <w:numFmt w:val="bullet"/>
+      <w:lvlText w:val=""/>
+      <w:lvlJc w:val="left"/>
+      <w:pPr>
+        <w:tabs>
+          <w:tab w:val="num" w:pos="4320"/>
+        </w:tabs>
+        <w:ind w:left="4320" w:hanging="360"/>
+      </w:pPr>
+      <w:rPr>
+        <w:rFonts w:ascii="Wingdings" w:hAnsi="Wingdings" w:hint="default"/>
+        <w:sz w:val="20"/>
+      </w:rPr>
+    </w:lvl>
+    <w:lvl w:ilvl="6" w:tentative="1">
+      <w:start w:val="1"/>
+      <w:numFmt w:val="bullet"/>
+      <w:lvlText w:val=""/>
+      <w:lvlJc w:val="left"/>
+      <w:pPr>
+        <w:tabs>
+          <w:tab w:val="num" w:pos="5040"/>
+        </w:tabs>
+        <w:ind w:left="5040" w:hanging="360"/>
+      </w:pPr>
+      <w:rPr>
+        <w:rFonts w:ascii="Wingdings" w:hAnsi="Wingdings" w:hint="default"/>
+        <w:sz w:val="20"/>
+      </w:rPr>
+    </w:lvl>
+    <w:lvl w:ilvl="7" w:tentative="1">
+      <w:start w:val="1"/>
+      <w:numFmt w:val="bullet"/>
+      <w:lvlText w:val=""/>
+      <w:lvlJc w:val="left"/>
+      <w:pPr>
+        <w:tabs>
+          <w:tab w:val="num" w:pos="5760"/>
+        </w:tabs>
+        <w:ind w:left="5760" w:hanging="360"/>
+      </w:pPr>
+      <w:rPr>
+        <w:rFonts w:ascii="Wingdings" w:hAnsi="Wingdings" w:hint="default"/>
+        <w:sz w:val="20"/>
+      </w:rPr>
+    </w:lvl>
+    <w:lvl w:ilvl="8" w:tentative="1">
+      <w:start w:val="1"/>
+      <w:numFmt w:val="bullet"/>
+      <w:lvlText w:val=""/>
+      <w:lvlJc w:val="left"/>
+      <w:pPr>
+        <w:tabs>
+          <w:tab w:val="num" w:pos="6480"/>
+        </w:tabs>
+        <w:ind w:left="6480" w:hanging="360"/>
+      </w:pPr>
+      <w:rPr>
+        <w:rFonts w:ascii="Wingdings" w:hAnsi="Wingdings" w:hint="default"/>
+        <w:sz w:val="20"/>
+      </w:rPr>
+    </w:lvl>
+  </w:abstractNum>
+  <w:abstractNum w:abstractNumId="10" w15:restartNumberingAfterBreak="0">
+    <w:nsid w:val="52320ABB"/>
+    <w:multiLevelType w:val="multilevel"/>
+    <w:tmpl w:val="0409001F"/>
+    <w:lvl w:ilvl="0">
+      <w:start w:val="1"/>
+      <w:numFmt w:val="decimal"/>
+      <w:lvlText w:val="%1."/>
+      <w:lvlJc w:val="left"/>
+      <w:pPr>
+        <w:ind w:left="360" w:hanging="360"/>
+      </w:pPr>
+    </w:lvl>
+    <w:lvl w:ilvl="1">
+      <w:start w:val="1"/>
+      <w:numFmt w:val="decimal"/>
+      <w:lvlText w:val="%1.%2."/>
+      <w:lvlJc w:val="left"/>
+      <w:pPr>
+        <w:ind w:left="792" w:hanging="432"/>
+      </w:pPr>
+    </w:lvl>
+    <w:lvl w:ilvl="2">
+      <w:start w:val="1"/>
+      <w:numFmt w:val="decimal"/>
+      <w:lvlText w:val="%1.%2.%3."/>
+      <w:lvlJc w:val="left"/>
+      <w:pPr>
+        <w:ind w:left="1224" w:hanging="504"/>
+      </w:pPr>
+    </w:lvl>
+    <w:lvl w:ilvl="3">
+      <w:start w:val="1"/>
+      <w:numFmt w:val="decimal"/>
+      <w:lvlText w:val="%1.%2.%3.%4."/>
+      <w:lvlJc w:val="left"/>
+      <w:pPr>
+        <w:ind w:left="1728" w:hanging="648"/>
+      </w:pPr>
+    </w:lvl>
+    <w:lvl w:ilvl="4">
+      <w:start w:val="1"/>
+      <w:numFmt w:val="decimal"/>
+      <w:lvlText w:val="%1.%2.%3.%4.%5."/>
+      <w:lvlJc w:val="left"/>
+      <w:pPr>
+        <w:ind w:left="2232" w:hanging="792"/>
+      </w:pPr>
+    </w:lvl>
+    <w:lvl w:ilvl="5">
+      <w:start w:val="1"/>
+      <w:numFmt w:val="decimal"/>
+      <w:lvlText w:val="%1.%2.%3.%4.%5.%6."/>
+      <w:lvlJc w:val="left"/>
+      <w:pPr>
+        <w:ind w:left="2736" w:hanging="936"/>
+      </w:pPr>
+    </w:lvl>
+    <w:lvl w:ilvl="6">
+      <w:start w:val="1"/>
+      <w:numFmt w:val="decimal"/>
+      <w:lvlText w:val="%1.%2.%3.%4.%5.%6.%7."/>
+      <w:lvlJc w:val="left"/>
+      <w:pPr>
+        <w:ind w:left="3240" w:hanging="1080"/>
+      </w:pPr>
+    </w:lvl>
+    <w:lvl w:ilvl="7">
+      <w:start w:val="1"/>
+      <w:numFmt w:val="decimal"/>
+      <w:lvlText w:val="%1.%2.%3.%4.%5.%6.%7.%8."/>
+      <w:lvlJc w:val="left"/>
+      <w:pPr>
+        <w:ind w:left="3744" w:hanging="1224"/>
+      </w:pPr>
+    </w:lvl>
+    <w:lvl w:ilvl="8">
+      <w:start w:val="1"/>
+      <w:numFmt w:val="decimal"/>
+      <w:lvlText w:val="%1.%2.%3.%4.%5.%6.%7.%8.%9."/>
+      <w:lvlJc w:val="left"/>
+      <w:pPr>
+        <w:ind w:left="4320" w:hanging="1440"/>
+      </w:pPr>
+    </w:lvl>
+  </w:abstractNum>
+  <w:abstractNum w:abstractNumId="11" w15:restartNumberingAfterBreak="0">
+    <w:nsid w:val="555E4512"/>
+    <w:multiLevelType w:val="multilevel"/>
+    <w:tmpl w:val="FE70A546"/>
+    <w:lvl w:ilvl="0">
+      <w:start w:val="1"/>
+      <w:numFmt w:val="bullet"/>
+      <w:lvlText w:val=""/>
+      <w:lvlJc w:val="left"/>
+      <w:pPr>
+        <w:tabs>
+          <w:tab w:val="num" w:pos="720"/>
+        </w:tabs>
+        <w:ind w:left="720" w:hanging="360"/>
+      </w:pPr>
+      <w:rPr>
+        <w:rFonts w:ascii="Symbol" w:hAnsi="Symbol" w:hint="default"/>
+        <w:sz w:val="20"/>
+      </w:rPr>
+    </w:lvl>
+    <w:lvl w:ilvl="1" w:tentative="1">
+      <w:start w:val="1"/>
+      <w:numFmt w:val="bullet"/>
+      <w:lvlText w:val="o"/>
+      <w:lvlJc w:val="left"/>
+      <w:pPr>
+        <w:tabs>
+          <w:tab w:val="num" w:pos="1440"/>
+        </w:tabs>
+        <w:ind w:left="1440" w:hanging="360"/>
+      </w:pPr>
+      <w:rPr>
+        <w:rFonts w:ascii="Courier New" w:hAnsi="Courier New" w:hint="default"/>
+        <w:sz w:val="20"/>
+      </w:rPr>
+    </w:lvl>
+    <w:lvl w:ilvl="2" w:tentative="1">
+      <w:start w:val="1"/>
+      <w:numFmt w:val="bullet"/>
+      <w:lvlText w:val=""/>
+      <w:lvlJc w:val="left"/>
+      <w:pPr>
+        <w:tabs>
+          <w:tab w:val="num" w:pos="2160"/>
+        </w:tabs>
+        <w:ind w:left="2160" w:hanging="360"/>
+      </w:pPr>
+      <w:rPr>
+        <w:rFonts w:ascii="Wingdings" w:hAnsi="Wingdings" w:hint="default"/>
+        <w:sz w:val="20"/>
+      </w:rPr>
+    </w:lvl>
+    <w:lvl w:ilvl="3" w:tentative="1">
+      <w:start w:val="1"/>
+      <w:numFmt w:val="bullet"/>
+      <w:lvlText w:val=""/>
+      <w:lvlJc w:val="left"/>
+      <w:pPr>
+        <w:tabs>
+          <w:tab w:val="num" w:pos="2880"/>
+        </w:tabs>
+        <w:ind w:left="2880" w:hanging="360"/>
+      </w:pPr>
+      <w:rPr>
+        <w:rFonts w:ascii="Wingdings" w:hAnsi="Wingdings" w:hint="default"/>
+        <w:sz w:val="20"/>
+      </w:rPr>
+    </w:lvl>
+    <w:lvl w:ilvl="4" w:tentative="1">
+      <w:start w:val="1"/>
+      <w:numFmt w:val="bullet"/>
+      <w:lvlText w:val=""/>
+      <w:lvlJc w:val="left"/>
+      <w:pPr>
+        <w:tabs>
+          <w:tab w:val="num" w:pos="3600"/>
+        </w:tabs>
+        <w:ind w:left="3600" w:hanging="360"/>
+      </w:pPr>
+      <w:rPr>
+        <w:rFonts w:ascii="Wingdings" w:hAnsi="Wingdings" w:hint="default"/>
+        <w:sz w:val="20"/>
+      </w:rPr>
+    </w:lvl>
+    <w:lvl w:ilvl="5" w:tentative="1">
+      <w:start w:val="1"/>
+      <w:numFmt w:val="bullet"/>
+      <w:lvlText w:val=""/>
+      <w:lvlJc w:val="left"/>
+      <w:pPr>
+        <w:tabs>
+          <w:tab w:val="num" w:pos="4320"/>
+        </w:tabs>
+        <w:ind w:left="4320" w:hanging="360"/>
+      </w:pPr>
+      <w:rPr>
+        <w:rFonts w:ascii="Wingdings" w:hAnsi="Wingdings" w:hint="default"/>
+        <w:sz w:val="20"/>
+      </w:rPr>
+    </w:lvl>
+    <w:lvl w:ilvl="6" w:tentative="1">
+      <w:start w:val="1"/>
+      <w:numFmt w:val="bullet"/>
+      <w:lvlText w:val=""/>
+      <w:lvlJc w:val="left"/>
+      <w:pPr>
+        <w:tabs>
+          <w:tab w:val="num" w:pos="5040"/>
+        </w:tabs>
+        <w:ind w:left="5040" w:hanging="360"/>
+      </w:pPr>
+      <w:rPr>
+        <w:rFonts w:ascii="Wingdings" w:hAnsi="Wingdings" w:hint="default"/>
+        <w:sz w:val="20"/>
+      </w:rPr>
+    </w:lvl>
+    <w:lvl w:ilvl="7" w:tentative="1">
+      <w:start w:val="1"/>
+      <w:numFmt w:val="bullet"/>
+      <w:lvlText w:val=""/>
+      <w:lvlJc w:val="left"/>
+      <w:pPr>
+        <w:tabs>
+          <w:tab w:val="num" w:pos="5760"/>
+        </w:tabs>
+        <w:ind w:left="5760" w:hanging="360"/>
+      </w:pPr>
+      <w:rPr>
+        <w:rFonts w:ascii="Wingdings" w:hAnsi="Wingdings" w:hint="default"/>
+        <w:sz w:val="20"/>
+      </w:rPr>
+    </w:lvl>
+    <w:lvl w:ilvl="8" w:tentative="1">
+      <w:start w:val="1"/>
+      <w:numFmt w:val="bullet"/>
+      <w:lvlText w:val=""/>
+      <w:lvlJc w:val="left"/>
+      <w:pPr>
+        <w:tabs>
+          <w:tab w:val="num" w:pos="6480"/>
+        </w:tabs>
+        <w:ind w:left="6480" w:hanging="360"/>
+      </w:pPr>
+      <w:rPr>
+        <w:rFonts w:ascii="Wingdings" w:hAnsi="Wingdings" w:hint="default"/>
+        <w:sz w:val="20"/>
+      </w:rPr>
+    </w:lvl>
+  </w:abstractNum>
+  <w:abstractNum w:abstractNumId="12" w15:restartNumberingAfterBreak="0">
+    <w:nsid w:val="579C392B"/>
+    <w:multiLevelType w:val="hybridMultilevel"/>
+    <w:tmpl w:val="C8F2893A"/>
+    <w:lvl w:ilvl="0" w:tplc="0409001B">
+      <w:start w:val="1"/>
+      <w:numFmt w:val="lowerRoman"/>
+      <w:lvlText w:val="%1."/>
+      <w:lvlJc w:val="right"/>
+      <w:pPr>
+        <w:ind w:left="1440" w:hanging="360"/>
+      </w:pPr>
+    </w:lvl>
+    <w:lvl w:ilvl="1" w:tplc="04090019" w:tentative="1">
+      <w:start w:val="1"/>
+      <w:numFmt w:val="lowerLetter"/>
+      <w:lvlText w:val="%2."/>
+      <w:lvlJc w:val="left"/>
+      <w:pPr>
+        <w:ind w:left="2160" w:hanging="360"/>
+      </w:pPr>
+    </w:lvl>
+    <w:lvl w:ilvl="2" w:tplc="0409001B" w:tentative="1">
+      <w:start w:val="1"/>
+      <w:numFmt w:val="lowerRoman"/>
+      <w:lvlText w:val="%3."/>
+      <w:lvlJc w:val="right"/>
+      <w:pPr>
+        <w:ind w:left="2880" w:hanging="180"/>
+      </w:pPr>
+    </w:lvl>
+    <w:lvl w:ilvl="3" w:tplc="0409000F" w:tentative="1">
+      <w:start w:val="1"/>
+      <w:numFmt w:val="decimal"/>
+      <w:lvlText w:val="%4."/>
+      <w:lvlJc w:val="left"/>
+      <w:pPr>
+        <w:ind w:left="3600" w:hanging="360"/>
+      </w:pPr>
+    </w:lvl>
+    <w:lvl w:ilvl="4" w:tplc="04090019" w:tentative="1">
+      <w:start w:val="1"/>
+      <w:numFmt w:val="lowerLetter"/>
+      <w:lvlText w:val="%5."/>
+      <w:lvlJc w:val="left"/>
+      <w:pPr>
+        <w:ind w:left="4320" w:hanging="360"/>
+      </w:pPr>
+    </w:lvl>
+    <w:lvl w:ilvl="5" w:tplc="0409001B" w:tentative="1">
+      <w:start w:val="1"/>
+      <w:numFmt w:val="lowerRoman"/>
+      <w:lvlText w:val="%6."/>
+      <w:lvlJc w:val="right"/>
+      <w:pPr>
+        <w:ind w:left="5040" w:hanging="180"/>
+      </w:pPr>
+    </w:lvl>
+    <w:lvl w:ilvl="6" w:tplc="0409000F" w:tentative="1">
+      <w:start w:val="1"/>
+      <w:numFmt w:val="decimal"/>
+      <w:lvlText w:val="%7."/>
+      <w:lvlJc w:val="left"/>
+      <w:pPr>
+        <w:ind w:left="5760" w:hanging="360"/>
+      </w:pPr>
+    </w:lvl>
+    <w:lvl w:ilvl="7" w:tplc="04090019" w:tentative="1">
+      <w:start w:val="1"/>
+      <w:numFmt w:val="lowerLetter"/>
+      <w:lvlText w:val="%8."/>
+      <w:lvlJc w:val="left"/>
+      <w:pPr>
+        <w:ind w:left="6480" w:hanging="360"/>
+      </w:pPr>
+    </w:lvl>
+    <w:lvl w:ilvl="8" w:tplc="0409001B" w:tentative="1">
+      <w:start w:val="1"/>
+      <w:numFmt w:val="lowerRoman"/>
+      <w:lvlText w:val="%9."/>
+      <w:lvlJc w:val="right"/>
+      <w:pPr>
+        <w:ind w:left="7200" w:hanging="180"/>
+      </w:pPr>
+    </w:lvl>
+  </w:abstractNum>
+  <w:abstractNum w:abstractNumId="13" w15:restartNumberingAfterBreak="0">
+    <w:nsid w:val="585F043E"/>
+    <w:multiLevelType w:val="multilevel"/>
+    <w:tmpl w:val="00F870A4"/>
+    <w:lvl w:ilvl="0">
+      <w:start w:val="1"/>
+      <w:numFmt w:val="bullet"/>
+      <w:lvlText w:val=""/>
+      <w:lvlJc w:val="left"/>
+      <w:pPr>
+        <w:tabs>
+          <w:tab w:val="num" w:pos="720"/>
+        </w:tabs>
+        <w:ind w:left="720" w:hanging="360"/>
+      </w:pPr>
+      <w:rPr>
+        <w:rFonts w:ascii="Symbol" w:hAnsi="Symbol" w:hint="default"/>
+        <w:sz w:val="20"/>
+      </w:rPr>
+    </w:lvl>
+    <w:lvl w:ilvl="1" w:tentative="1">
+      <w:start w:val="1"/>
+      <w:numFmt w:val="bullet"/>
+      <w:lvlText w:val="o"/>
+      <w:lvlJc w:val="left"/>
+      <w:pPr>
+        <w:tabs>
+          <w:tab w:val="num" w:pos="1440"/>
+        </w:tabs>
+        <w:ind w:left="1440" w:hanging="360"/>
+      </w:pPr>
+      <w:rPr>
+        <w:rFonts w:ascii="Courier New" w:hAnsi="Courier New" w:hint="default"/>
+        <w:sz w:val="20"/>
+      </w:rPr>
+    </w:lvl>
+    <w:lvl w:ilvl="2" w:tentative="1">
+      <w:start w:val="1"/>
+      <w:numFmt w:val="bullet"/>
+      <w:lvlText w:val=""/>
+      <w:lvlJc w:val="left"/>
+      <w:pPr>
+        <w:tabs>
+          <w:tab w:val="num" w:pos="2160"/>
+        </w:tabs>
+        <w:ind w:left="2160" w:hanging="360"/>
+      </w:pPr>
+      <w:rPr>
+        <w:rFonts w:ascii="Wingdings" w:hAnsi="Wingdings" w:hint="default"/>
+        <w:sz w:val="20"/>
+      </w:rPr>
+    </w:lvl>
+    <w:lvl w:ilvl="3" w:tentative="1">
+      <w:start w:val="1"/>
+      <w:numFmt w:val="bullet"/>
+      <w:lvlText w:val=""/>
+      <w:lvlJc w:val="left"/>
+      <w:pPr>
+        <w:tabs>
+          <w:tab w:val="num" w:pos="2880"/>
+        </w:tabs>
+        <w:ind w:left="2880" w:hanging="360"/>
+      </w:pPr>
+      <w:rPr>
+        <w:rFonts w:ascii="Wingdings" w:hAnsi="Wingdings" w:hint="default"/>
+        <w:sz w:val="20"/>
+      </w:rPr>
+    </w:lvl>
+    <w:lvl w:ilvl="4" w:tentative="1">
+      <w:start w:val="1"/>
+      <w:numFmt w:val="bullet"/>
+      <w:lvlText w:val=""/>
+      <w:lvlJc w:val="left"/>
+      <w:pPr>
+        <w:tabs>
+          <w:tab w:val="num" w:pos="3600"/>
+        </w:tabs>
+        <w:ind w:left="3600" w:hanging="360"/>
+      </w:pPr>
+      <w:rPr>
+        <w:rFonts w:ascii="Wingdings" w:hAnsi="Wingdings" w:hint="default"/>
+        <w:sz w:val="20"/>
+      </w:rPr>
+    </w:lvl>
+    <w:lvl w:ilvl="5" w:tentative="1">
+      <w:start w:val="1"/>
+      <w:numFmt w:val="bullet"/>
+      <w:lvlText w:val=""/>
+      <w:lvlJc w:val="left"/>
+      <w:pPr>
+        <w:tabs>
+          <w:tab w:val="num" w:pos="4320"/>
+        </w:tabs>
+        <w:ind w:left="4320" w:hanging="360"/>
+      </w:pPr>
+      <w:rPr>
+        <w:rFonts w:ascii="Wingdings" w:hAnsi="Wingdings" w:hint="default"/>
+        <w:sz w:val="20"/>
+      </w:rPr>
+    </w:lvl>
+    <w:lvl w:ilvl="6" w:tentative="1">
+      <w:start w:val="1"/>
+      <w:numFmt w:val="bullet"/>
+      <w:lvlText w:val=""/>
+      <w:lvlJc w:val="left"/>
+      <w:pPr>
+        <w:tabs>
+          <w:tab w:val="num" w:pos="5040"/>
+        </w:tabs>
+        <w:ind w:left="5040" w:hanging="360"/>
+      </w:pPr>
+      <w:rPr>
+        <w:rFonts w:ascii="Wingdings" w:hAnsi="Wingdings" w:hint="default"/>
+        <w:sz w:val="20"/>
+      </w:rPr>
+    </w:lvl>
+    <w:lvl w:ilvl="7" w:tentative="1">
+      <w:start w:val="1"/>
+      <w:numFmt w:val="bullet"/>
+      <w:lvlText w:val=""/>
+      <w:lvlJc w:val="left"/>
+      <w:pPr>
+        <w:tabs>
+          <w:tab w:val="num" w:pos="5760"/>
+        </w:tabs>
+        <w:ind w:left="5760" w:hanging="360"/>
+      </w:pPr>
+      <w:rPr>
+        <w:rFonts w:ascii="Wingdings" w:hAnsi="Wingdings" w:hint="default"/>
+        <w:sz w:val="20"/>
+      </w:rPr>
+    </w:lvl>
+    <w:lvl w:ilvl="8" w:tentative="1">
+      <w:start w:val="1"/>
+      <w:numFmt w:val="bullet"/>
+      <w:lvlText w:val=""/>
+      <w:lvlJc w:val="left"/>
+      <w:pPr>
+        <w:tabs>
+          <w:tab w:val="num" w:pos="6480"/>
+        </w:tabs>
+        <w:ind w:left="6480" w:hanging="360"/>
+      </w:pPr>
+      <w:rPr>
+        <w:rFonts w:ascii="Wingdings" w:hAnsi="Wingdings" w:hint="default"/>
+        <w:sz w:val="20"/>
+      </w:rPr>
+    </w:lvl>
+  </w:abstractNum>
+  <w:abstractNum w:abstractNumId="14" w15:restartNumberingAfterBreak="0">
+    <w:nsid w:val="5B382C18"/>
+    <w:multiLevelType w:val="multilevel"/>
+    <w:tmpl w:val="C5444AD0"/>
+    <w:lvl w:ilvl="0">
+      <w:start w:val="1"/>
+      <w:numFmt w:val="bullet"/>
+      <w:lvlText w:val=""/>
+      <w:lvlJc w:val="left"/>
+      <w:pPr>
+        <w:tabs>
+          <w:tab w:val="num" w:pos="720"/>
+        </w:tabs>
+        <w:ind w:left="720" w:hanging="360"/>
+      </w:pPr>
+      <w:rPr>
+        <w:rFonts w:ascii="Symbol" w:hAnsi="Symbol" w:hint="default"/>
+        <w:sz w:val="20"/>
+      </w:rPr>
+    </w:lvl>
+    <w:lvl w:ilvl="1" w:tentative="1">
+      <w:start w:val="1"/>
+      <w:numFmt w:val="bullet"/>
+      <w:lvlText w:val="o"/>
+      <w:lvlJc w:val="left"/>
+      <w:pPr>
+        <w:tabs>
+          <w:tab w:val="num" w:pos="1440"/>
+        </w:tabs>
+        <w:ind w:left="1440" w:hanging="360"/>
+      </w:pPr>
+      <w:rPr>
+        <w:rFonts w:ascii="Courier New" w:hAnsi="Courier New" w:hint="default"/>
+        <w:sz w:val="20"/>
+      </w:rPr>
+    </w:lvl>
+    <w:lvl w:ilvl="2" w:tentative="1">
+      <w:start w:val="1"/>
+      <w:numFmt w:val="bullet"/>
+      <w:lvlText w:val=""/>
+      <w:lvlJc w:val="left"/>
+      <w:pPr>
+        <w:tabs>
+          <w:tab w:val="num" w:pos="2160"/>
+        </w:tabs>
+        <w:ind w:left="2160" w:hanging="360"/>
+      </w:pPr>
+      <w:rPr>
+        <w:rFonts w:ascii="Wingdings" w:hAnsi="Wingdings" w:hint="default"/>
+        <w:sz w:val="20"/>
+      </w:rPr>
+    </w:lvl>
+    <w:lvl w:ilvl="3" w:tentative="1">
+      <w:start w:val="1"/>
+      <w:numFmt w:val="bullet"/>
+      <w:lvlText w:val=""/>
+      <w:lvlJc w:val="left"/>
+      <w:pPr>
+        <w:tabs>
+          <w:tab w:val="num" w:pos="2880"/>
+        </w:tabs>
+        <w:ind w:left="2880" w:hanging="360"/>
+      </w:pPr>
+      <w:rPr>
+        <w:rFonts w:ascii="Wingdings" w:hAnsi="Wingdings" w:hint="default"/>
+        <w:sz w:val="20"/>
+      </w:rPr>
+    </w:lvl>
+    <w:lvl w:ilvl="4" w:tentative="1">
+      <w:start w:val="1"/>
+      <w:numFmt w:val="bullet"/>
+      <w:lvlText w:val=""/>
+      <w:lvlJc w:val="left"/>
+      <w:pPr>
+        <w:tabs>
+          <w:tab w:val="num" w:pos="3600"/>
+        </w:tabs>
+        <w:ind w:left="3600" w:hanging="360"/>
+      </w:pPr>
+      <w:rPr>
+        <w:rFonts w:ascii="Wingdings" w:hAnsi="Wingdings" w:hint="default"/>
+        <w:sz w:val="20"/>
+      </w:rPr>
+    </w:lvl>
+    <w:lvl w:ilvl="5" w:tentative="1">
+      <w:start w:val="1"/>
+      <w:numFmt w:val="bullet"/>
+      <w:lvlText w:val=""/>
+      <w:lvlJc w:val="left"/>
+      <w:pPr>
+        <w:tabs>
+          <w:tab w:val="num" w:pos="4320"/>
+        </w:tabs>
+        <w:ind w:left="4320" w:hanging="360"/>
+      </w:pPr>
+      <w:rPr>
+        <w:rFonts w:ascii="Wingdings" w:hAnsi="Wingdings" w:hint="default"/>
+        <w:sz w:val="20"/>
+      </w:rPr>
+    </w:lvl>
+    <w:lvl w:ilvl="6" w:tentative="1">
+      <w:start w:val="1"/>
+      <w:numFmt w:val="bullet"/>
+      <w:lvlText w:val=""/>
+      <w:lvlJc w:val="left"/>
+      <w:pPr>
+        <w:tabs>
+          <w:tab w:val="num" w:pos="5040"/>
+        </w:tabs>
+        <w:ind w:left="5040" w:hanging="360"/>
+      </w:pPr>
+      <w:rPr>
+        <w:rFonts w:ascii="Wingdings" w:hAnsi="Wingdings" w:hint="default"/>
+        <w:sz w:val="20"/>
+      </w:rPr>
+    </w:lvl>
+    <w:lvl w:ilvl="7" w:tentative="1">
+      <w:start w:val="1"/>
+      <w:numFmt w:val="bullet"/>
+      <w:lvlText w:val=""/>
+      <w:lvlJc w:val="left"/>
+      <w:pPr>
+        <w:tabs>
+          <w:tab w:val="num" w:pos="5760"/>
+        </w:tabs>
+        <w:ind w:left="5760" w:hanging="360"/>
+      </w:pPr>
+      <w:rPr>
+        <w:rFonts w:ascii="Wingdings" w:hAnsi="Wingdings" w:hint="default"/>
+        <w:sz w:val="20"/>
+      </w:rPr>
+    </w:lvl>
+    <w:lvl w:ilvl="8" w:tentative="1">
+      <w:start w:val="1"/>
+      <w:numFmt w:val="bullet"/>
+      <w:lvlText w:val=""/>
+      <w:lvlJc w:val="left"/>
+      <w:pPr>
+        <w:tabs>
+          <w:tab w:val="num" w:pos="6480"/>
+        </w:tabs>
+        <w:ind w:left="6480" w:hanging="360"/>
+      </w:pPr>
+      <w:rPr>
+        <w:rFonts w:ascii="Wingdings" w:hAnsi="Wingdings" w:hint="default"/>
+        <w:sz w:val="20"/>
+      </w:rPr>
+    </w:lvl>
+  </w:abstractNum>
+  <w:abstractNum w:abstractNumId="15" w15:restartNumberingAfterBreak="0">
     <w:nsid w:val="69E37A30"/>
     <w:multiLevelType w:val="multilevel"/>
     <w:tmpl w:val="04090025"/>
@@ -824,7 +4788,7 @@
       </w:pPr>
     </w:lvl>
   </w:abstractNum>
-  <w:abstractNum w:abstractNumId="4" w15:restartNumberingAfterBreak="0">
+  <w:abstractNum w:abstractNumId="16" w15:restartNumberingAfterBreak="0">
     <w:nsid w:val="6D151025"/>
     <w:multiLevelType w:val="hybridMultilevel"/>
     <w:tmpl w:val="1FAA2FDA"/>
@@ -937,20 +4901,229 @@
       </w:rPr>
     </w:lvl>
   </w:abstractNum>
+  <w:abstractNum w:abstractNumId="17" w15:restartNumberingAfterBreak="0">
+    <w:nsid w:val="79904C97"/>
+    <w:multiLevelType w:val="multilevel"/>
+    <w:tmpl w:val="0F14C89C"/>
+    <w:lvl w:ilvl="0">
+      <w:start w:val="1"/>
+      <w:numFmt w:val="bullet"/>
+      <w:lvlText w:val=""/>
+      <w:lvlJc w:val="left"/>
+      <w:pPr>
+        <w:tabs>
+          <w:tab w:val="num" w:pos="720"/>
+        </w:tabs>
+        <w:ind w:left="720" w:hanging="360"/>
+      </w:pPr>
+      <w:rPr>
+        <w:rFonts w:ascii="Symbol" w:hAnsi="Symbol" w:hint="default"/>
+        <w:sz w:val="20"/>
+      </w:rPr>
+    </w:lvl>
+    <w:lvl w:ilvl="1" w:tentative="1">
+      <w:start w:val="1"/>
+      <w:numFmt w:val="bullet"/>
+      <w:lvlText w:val="o"/>
+      <w:lvlJc w:val="left"/>
+      <w:pPr>
+        <w:tabs>
+          <w:tab w:val="num" w:pos="1440"/>
+        </w:tabs>
+        <w:ind w:left="1440" w:hanging="360"/>
+      </w:pPr>
+      <w:rPr>
+        <w:rFonts w:ascii="Courier New" w:hAnsi="Courier New" w:hint="default"/>
+        <w:sz w:val="20"/>
+      </w:rPr>
+    </w:lvl>
+    <w:lvl w:ilvl="2" w:tentative="1">
+      <w:start w:val="1"/>
+      <w:numFmt w:val="bullet"/>
+      <w:lvlText w:val=""/>
+      <w:lvlJc w:val="left"/>
+      <w:pPr>
+        <w:tabs>
+          <w:tab w:val="num" w:pos="2160"/>
+        </w:tabs>
+        <w:ind w:left="2160" w:hanging="360"/>
+      </w:pPr>
+      <w:rPr>
+        <w:rFonts w:ascii="Wingdings" w:hAnsi="Wingdings" w:hint="default"/>
+        <w:sz w:val="20"/>
+      </w:rPr>
+    </w:lvl>
+    <w:lvl w:ilvl="3" w:tentative="1">
+      <w:start w:val="1"/>
+      <w:numFmt w:val="bullet"/>
+      <w:lvlText w:val=""/>
+      <w:lvlJc w:val="left"/>
+      <w:pPr>
+        <w:tabs>
+          <w:tab w:val="num" w:pos="2880"/>
+        </w:tabs>
+        <w:ind w:left="2880" w:hanging="360"/>
+      </w:pPr>
+      <w:rPr>
+        <w:rFonts w:ascii="Wingdings" w:hAnsi="Wingdings" w:hint="default"/>
+        <w:sz w:val="20"/>
+      </w:rPr>
+    </w:lvl>
+    <w:lvl w:ilvl="4" w:tentative="1">
+      <w:start w:val="1"/>
+      <w:numFmt w:val="bullet"/>
+      <w:lvlText w:val=""/>
+      <w:lvlJc w:val="left"/>
+      <w:pPr>
+        <w:tabs>
+          <w:tab w:val="num" w:pos="3600"/>
+        </w:tabs>
+        <w:ind w:left="3600" w:hanging="360"/>
+      </w:pPr>
+      <w:rPr>
+        <w:rFonts w:ascii="Wingdings" w:hAnsi="Wingdings" w:hint="default"/>
+        <w:sz w:val="20"/>
+      </w:rPr>
+    </w:lvl>
+    <w:lvl w:ilvl="5" w:tentative="1">
+      <w:start w:val="1"/>
+      <w:numFmt w:val="bullet"/>
+      <w:lvlText w:val=""/>
+      <w:lvlJc w:val="left"/>
+      <w:pPr>
+        <w:tabs>
+          <w:tab w:val="num" w:pos="4320"/>
+        </w:tabs>
+        <w:ind w:left="4320" w:hanging="360"/>
+      </w:pPr>
+      <w:rPr>
+        <w:rFonts w:ascii="Wingdings" w:hAnsi="Wingdings" w:hint="default"/>
+        <w:sz w:val="20"/>
+      </w:rPr>
+    </w:lvl>
+    <w:lvl w:ilvl="6" w:tentative="1">
+      <w:start w:val="1"/>
+      <w:numFmt w:val="bullet"/>
+      <w:lvlText w:val=""/>
+      <w:lvlJc w:val="left"/>
+      <w:pPr>
+        <w:tabs>
+          <w:tab w:val="num" w:pos="5040"/>
+        </w:tabs>
+        <w:ind w:left="5040" w:hanging="360"/>
+      </w:pPr>
+      <w:rPr>
+        <w:rFonts w:ascii="Wingdings" w:hAnsi="Wingdings" w:hint="default"/>
+        <w:sz w:val="20"/>
+      </w:rPr>
+    </w:lvl>
+    <w:lvl w:ilvl="7" w:tentative="1">
+      <w:start w:val="1"/>
+      <w:numFmt w:val="bullet"/>
+      <w:lvlText w:val=""/>
+      <w:lvlJc w:val="left"/>
+      <w:pPr>
+        <w:tabs>
+          <w:tab w:val="num" w:pos="5760"/>
+        </w:tabs>
+        <w:ind w:left="5760" w:hanging="360"/>
+      </w:pPr>
+      <w:rPr>
+        <w:rFonts w:ascii="Wingdings" w:hAnsi="Wingdings" w:hint="default"/>
+        <w:sz w:val="20"/>
+      </w:rPr>
+    </w:lvl>
+    <w:lvl w:ilvl="8" w:tentative="1">
+      <w:start w:val="1"/>
+      <w:numFmt w:val="bullet"/>
+      <w:lvlText w:val=""/>
+      <w:lvlJc w:val="left"/>
+      <w:pPr>
+        <w:tabs>
+          <w:tab w:val="num" w:pos="6480"/>
+        </w:tabs>
+        <w:ind w:left="6480" w:hanging="360"/>
+      </w:pPr>
+      <w:rPr>
+        <w:rFonts w:ascii="Wingdings" w:hAnsi="Wingdings" w:hint="default"/>
+        <w:sz w:val="20"/>
+      </w:rPr>
+    </w:lvl>
+  </w:abstractNum>
   <w:num w:numId="1" w16cid:durableId="369190557">
-    <w:abstractNumId w:val="3"/>
+    <w:abstractNumId w:val="15"/>
   </w:num>
   <w:num w:numId="2" w16cid:durableId="2052995516">
     <w:abstractNumId w:val="0"/>
   </w:num>
   <w:num w:numId="3" w16cid:durableId="712924410">
+    <w:abstractNumId w:val="6"/>
+  </w:num>
+  <w:num w:numId="4" w16cid:durableId="1180899653">
     <w:abstractNumId w:val="2"/>
   </w:num>
-  <w:num w:numId="4" w16cid:durableId="1180899653">
+  <w:num w:numId="5" w16cid:durableId="1548956287">
+    <w:abstractNumId w:val="16"/>
+  </w:num>
+  <w:num w:numId="6" w16cid:durableId="1526017439">
+    <w:abstractNumId w:val="15"/>
+    <w:lvlOverride w:ilvl="0">
+      <w:startOverride w:val="2"/>
+    </w:lvlOverride>
+    <w:lvlOverride w:ilvl="1">
+      <w:startOverride w:val="1"/>
+    </w:lvlOverride>
+  </w:num>
+  <w:num w:numId="7" w16cid:durableId="1946424896">
+    <w:abstractNumId w:val="10"/>
+  </w:num>
+  <w:num w:numId="8" w16cid:durableId="419179560">
+    <w:abstractNumId w:val="5"/>
+  </w:num>
+  <w:num w:numId="9" w16cid:durableId="1700230380">
+    <w:abstractNumId w:val="7"/>
+  </w:num>
+  <w:num w:numId="10" w16cid:durableId="179974989">
+    <w:abstractNumId w:val="12"/>
+  </w:num>
+  <w:num w:numId="11" w16cid:durableId="1127234634">
     <w:abstractNumId w:val="1"/>
   </w:num>
-  <w:num w:numId="5" w16cid:durableId="1548956287">
+  <w:num w:numId="12" w16cid:durableId="1059474983">
+    <w:abstractNumId w:val="14"/>
+  </w:num>
+  <w:num w:numId="13" w16cid:durableId="2037533634">
+    <w:abstractNumId w:val="11"/>
+  </w:num>
+  <w:num w:numId="14" w16cid:durableId="478884948">
     <w:abstractNumId w:val="4"/>
+  </w:num>
+  <w:num w:numId="15" w16cid:durableId="1075979887">
+    <w:abstractNumId w:val="3"/>
+  </w:num>
+  <w:num w:numId="16" w16cid:durableId="1385788666">
+    <w:abstractNumId w:val="17"/>
+  </w:num>
+  <w:num w:numId="17" w16cid:durableId="2015261298">
+    <w:abstractNumId w:val="9"/>
+  </w:num>
+  <w:num w:numId="18" w16cid:durableId="1204711822">
+    <w:abstractNumId w:val="8"/>
+  </w:num>
+  <w:num w:numId="19" w16cid:durableId="353460740">
+    <w:abstractNumId w:val="13"/>
+  </w:num>
+  <w:num w:numId="20" w16cid:durableId="353071700">
+    <w:abstractNumId w:val="15"/>
+    <w:lvlOverride w:ilvl="0">
+      <w:startOverride w:val="3"/>
+    </w:lvlOverride>
+    <w:lvlOverride w:ilvl="1">
+      <w:startOverride w:val="2"/>
+    </w:lvlOverride>
+    <w:lvlOverride w:ilvl="2">
+      <w:startOverride w:val="6"/>
+    </w:lvlOverride>
   </w:num>
 </w:numbering>
 </file>
@@ -1420,7 +5593,6 @@
     <w:next w:val="Normal"/>
     <w:link w:val="Heading3Char"/>
     <w:uiPriority w:val="9"/>
-    <w:semiHidden/>
     <w:unhideWhenUsed/>
     <w:qFormat/>
     <w:rsid w:val="00B133A8"/>
@@ -1785,7 +5957,6 @@
     <w:basedOn w:val="DefaultParagraphFont"/>
     <w:link w:val="Heading3"/>
     <w:uiPriority w:val="9"/>
-    <w:semiHidden/>
     <w:rsid w:val="00B133A8"/>
     <w:rPr>
       <w:rFonts w:asciiTheme="majorHAnsi" w:eastAsiaTheme="majorEastAsia" w:hAnsiTheme="majorHAnsi" w:cstheme="majorBidi"/>
@@ -1890,6 +6061,24 @@
       <w:ind w:left="720"/>
       <w:contextualSpacing/>
     </w:pPr>
+  </w:style>
+  <w:style w:type="paragraph" w:styleId="NormalWeb">
+    <w:name w:val="Normal (Web)"/>
+    <w:basedOn w:val="Normal"/>
+    <w:uiPriority w:val="99"/>
+    <w:semiHidden/>
+    <w:unhideWhenUsed/>
+    <w:rsid w:val="00B93C61"/>
+    <w:pPr>
+      <w:spacing w:before="100" w:beforeAutospacing="1" w:after="100" w:afterAutospacing="1" w:line="240" w:lineRule="auto"/>
+      <w:jc w:val="left"/>
+    </w:pPr>
+    <w:rPr>
+      <w:rFonts w:eastAsia="Times New Roman" w:cs="Times New Roman"/>
+      <w:kern w:val="0"/>
+      <w:szCs w:val="24"/>
+      <w14:ligatures w14:val="none"/>
+    </w:rPr>
   </w:style>
 </w:styles>
 </file>

</xml_diff>